<commit_message>
feature dedicated order complit
</commit_message>
<xml_diff>
--- a/doc/ТЗ Калькулятор серверов.docx
+++ b/doc/ТЗ Калькулятор серверов.docx
@@ -124,6 +124,7 @@
           </w:rPr>
           <w:t>.</w:t>
         </w:r>
+        <w:proofErr w:type="spellStart"/>
         <w:r>
           <w:rPr>
             <w:rStyle w:val="a9"/>
@@ -131,12 +132,14 @@
           </w:rPr>
           <w:t>hostke</w:t>
         </w:r>
+        <w:proofErr w:type="spellEnd"/>
         <w:r>
           <w:rPr>
             <w:rStyle w:val="a9"/>
           </w:rPr>
           <w:t>.</w:t>
         </w:r>
+        <w:proofErr w:type="spellStart"/>
         <w:r>
           <w:rPr>
             <w:rStyle w:val="a9"/>
@@ -144,6 +147,7 @@
           </w:rPr>
           <w:t>ru</w:t>
         </w:r>
+        <w:proofErr w:type="spellEnd"/>
         <w:r>
           <w:rPr>
             <w:rStyle w:val="a9"/>
@@ -223,12 +227,14 @@
       <w:r>
         <w:t>$</w:t>
       </w:r>
+      <w:proofErr w:type="spellStart"/>
       <w:r>
         <w:rPr>
           <w:lang w:val="en-US"/>
         </w:rPr>
         <w:t>currencyId</w:t>
       </w:r>
+      <w:proofErr w:type="spellEnd"/>
       <w:r>
         <w:t>}</w:t>
       </w:r>
@@ -283,12 +289,14 @@
       <w:r>
         <w:t xml:space="preserve"> (</w:t>
       </w:r>
+      <w:proofErr w:type="spellStart"/>
       <w:r>
         <w:rPr>
           <w:lang w:val="en-US"/>
         </w:rPr>
         <w:t>api</w:t>
       </w:r>
+      <w:proofErr w:type="spellEnd"/>
       <w:r>
         <w:t>)</w:t>
       </w:r>
@@ -316,7 +324,21 @@
         <w:rPr>
           <w:lang w:val="en-US"/>
         </w:rPr>
-        <w:t>/api/v1/</w:t>
+        <w:t>/</w:t>
+      </w:r>
+      <w:proofErr w:type="spellStart"/>
+      <w:r>
+        <w:rPr>
+          <w:lang w:val="en-US"/>
+        </w:rPr>
+        <w:t>api</w:t>
+      </w:r>
+      <w:proofErr w:type="spellEnd"/>
+      <w:r>
+        <w:rPr>
+          <w:lang w:val="en-US"/>
+        </w:rPr>
+        <w:t>/v1/</w:t>
       </w:r>
       <w:r>
         <w:rPr>
@@ -324,17 +346,56 @@
         </w:rPr>
         <w:t>dedicated/</w:t>
       </w:r>
-      <w:r>
-        <w:rPr>
-          <w:lang w:val="en-US"/>
-        </w:rPr>
-        <w:t>config?currency=eur&amp;groups=NL,Mini</w:t>
-      </w:r>
-    </w:p>
-    <w:p>
-      <w:pPr>
-        <w:pStyle w:val="a8"/>
-      </w:pPr>
+      <w:proofErr w:type="spellStart"/>
+      <w:r>
+        <w:rPr>
+          <w:lang w:val="en-US"/>
+        </w:rPr>
+        <w:t>config</w:t>
+      </w:r>
+      <w:proofErr w:type="gramStart"/>
+      <w:r>
+        <w:rPr>
+          <w:lang w:val="en-US"/>
+        </w:rPr>
+        <w:t>?currency</w:t>
+      </w:r>
+      <w:proofErr w:type="spellEnd"/>
+      <w:proofErr w:type="gramEnd"/>
+      <w:r>
+        <w:rPr>
+          <w:lang w:val="en-US"/>
+        </w:rPr>
+        <w:t>=</w:t>
+      </w:r>
+      <w:proofErr w:type="spellStart"/>
+      <w:r>
+        <w:rPr>
+          <w:lang w:val="en-US"/>
+        </w:rPr>
+        <w:t>eur&amp;groups</w:t>
+      </w:r>
+      <w:proofErr w:type="spellEnd"/>
+      <w:r>
+        <w:rPr>
+          <w:lang w:val="en-US"/>
+        </w:rPr>
+        <w:t>=</w:t>
+      </w:r>
+      <w:proofErr w:type="spellStart"/>
+      <w:r>
+        <w:rPr>
+          <w:lang w:val="en-US"/>
+        </w:rPr>
+        <w:t>NL,Mini</w:t>
+      </w:r>
+      <w:proofErr w:type="spellEnd"/>
+    </w:p>
+    <w:p>
+      <w:pPr>
+        <w:pStyle w:val="a8"/>
+      </w:pPr>
+      <w:proofErr w:type="gramStart"/>
       <w:r>
         <w:rPr>
           <w:b/>
@@ -342,27 +403,32 @@
         </w:rPr>
         <w:t>currency</w:t>
       </w:r>
+      <w:proofErr w:type="gramEnd"/>
       <w:r>
         <w:t xml:space="preserve"> – </w:t>
       </w:r>
       <w:r>
         <w:t>валюта (</w:t>
       </w:r>
+      <w:proofErr w:type="spellStart"/>
       <w:r>
         <w:rPr>
           <w:lang w:val="en-US"/>
         </w:rPr>
         <w:t>eur</w:t>
       </w:r>
+      <w:proofErr w:type="spellEnd"/>
       <w:r>
         <w:t xml:space="preserve">, </w:t>
       </w:r>
+      <w:proofErr w:type="spellStart"/>
       <w:r>
         <w:rPr>
           <w:lang w:val="en-US"/>
         </w:rPr>
         <w:t>rur</w:t>
       </w:r>
+      <w:proofErr w:type="spellEnd"/>
       <w:r>
         <w:t>)</w:t>
       </w:r>
@@ -530,7 +596,15 @@
         <w:pStyle w:val="a8"/>
       </w:pPr>
       <w:r>
-        <w:t>Групп может быть несколько. Разделитель запятая. Как правило 2 группы</w:t>
+        <w:t xml:space="preserve">Групп может быть несколько. Разделитель запятая. Как </w:t>
+      </w:r>
+      <w:proofErr w:type="gramStart"/>
+      <w:r>
+        <w:t>правило</w:t>
+      </w:r>
+      <w:proofErr w:type="gramEnd"/>
+      <w:r>
+        <w:t xml:space="preserve"> 2 группы</w:t>
       </w:r>
     </w:p>
     <w:p>
@@ -544,7 +618,21 @@
         <w:rPr>
           <w:i/>
         </w:rPr>
-        <w:t>(Данные параметры прописываются хардкором в верстке на кнопках.)</w:t>
+        <w:t xml:space="preserve">(Данные параметры прописываются </w:t>
+      </w:r>
+      <w:proofErr w:type="spellStart"/>
+      <w:r>
+        <w:rPr>
+          <w:i/>
+        </w:rPr>
+        <w:t>хардкором</w:t>
+      </w:r>
+      <w:proofErr w:type="spellEnd"/>
+      <w:r>
+        <w:rPr>
+          <w:i/>
+        </w:rPr>
+        <w:t xml:space="preserve"> в верстке на кнопках.)</w:t>
       </w:r>
     </w:p>
     <w:p>
@@ -569,8 +657,16 @@
           <w:rPr>
             <w:rStyle w:val="a9"/>
           </w:rPr>
-          <w:t>/config?currency=eur&amp;groups=NL,Mini</w:t>
+          <w:t>/</w:t>
         </w:r>
+        <w:proofErr w:type="spellStart"/>
+        <w:r>
+          <w:rPr>
+            <w:rStyle w:val="a9"/>
+          </w:rPr>
+          <w:t>config?currency=eur&amp;groups=NL,Mini</w:t>
+        </w:r>
+        <w:proofErr w:type="spellEnd"/>
       </w:hyperlink>
     </w:p>
     <w:p>
@@ -630,7 +726,23 @@
           <w:rStyle w:val="jsontag"/>
           <w:rFonts w:eastAsiaTheme="majorEastAsia"/>
         </w:rPr>
-        <w:t>- код ошибки (0 все хороше)</w:t>
+        <w:t xml:space="preserve">- код ошибки (0 все </w:t>
+      </w:r>
+      <w:proofErr w:type="spellStart"/>
+      <w:r>
+        <w:rPr>
+          <w:rStyle w:val="jsontag"/>
+          <w:rFonts w:eastAsiaTheme="majorEastAsia"/>
+        </w:rPr>
+        <w:t>хороше</w:t>
+      </w:r>
+      <w:proofErr w:type="spellEnd"/>
+      <w:r>
+        <w:rPr>
+          <w:rStyle w:val="jsontag"/>
+          <w:rFonts w:eastAsiaTheme="majorEastAsia"/>
+        </w:rPr>
+        <w:t>)</w:t>
       </w:r>
     </w:p>
     <w:p>
@@ -678,6 +790,7 @@
         </w:rPr>
         <w:t>"</w:t>
       </w:r>
+      <w:proofErr w:type="spellStart"/>
       <w:r>
         <w:rPr>
           <w:rStyle w:val="jsonname"/>
@@ -686,6 +799,7 @@
         </w:rPr>
         <w:t>ErrorStatus</w:t>
       </w:r>
+      <w:proofErr w:type="spellEnd"/>
       <w:r>
         <w:rPr>
           <w:rStyle w:val="jsonname"/>
@@ -705,7 +819,23 @@
           <w:rStyle w:val="jsonboolean"/>
           <w:rFonts w:eastAsiaTheme="majorEastAsia"/>
         </w:rPr>
-        <w:t>- булевое значение, признак наличия ошибки</w:t>
+        <w:t xml:space="preserve">- </w:t>
+      </w:r>
+      <w:proofErr w:type="spellStart"/>
+      <w:r>
+        <w:rPr>
+          <w:rStyle w:val="jsonboolean"/>
+          <w:rFonts w:eastAsiaTheme="majorEastAsia"/>
+        </w:rPr>
+        <w:t>булевое</w:t>
+      </w:r>
+      <w:proofErr w:type="spellEnd"/>
+      <w:r>
+        <w:rPr>
+          <w:rStyle w:val="jsonboolean"/>
+          <w:rFonts w:eastAsiaTheme="majorEastAsia"/>
+        </w:rPr>
+        <w:t xml:space="preserve"> значение, признак наличия ошибки</w:t>
       </w:r>
     </w:p>
     <w:p>
@@ -774,7 +904,23 @@
           <w:rStyle w:val="jsonname"/>
           <w:rFonts w:eastAsiaTheme="majorEastAsia"/>
         </w:rPr>
-        <w:t>"Data"</w:t>
+        <w:t>"</w:t>
+      </w:r>
+      <w:proofErr w:type="spellStart"/>
+      <w:r>
+        <w:rPr>
+          <w:rStyle w:val="jsonname"/>
+          <w:rFonts w:eastAsiaTheme="majorEastAsia"/>
+        </w:rPr>
+        <w:t>Data</w:t>
+      </w:r>
+      <w:proofErr w:type="spellEnd"/>
+      <w:r>
+        <w:rPr>
+          <w:rStyle w:val="jsonname"/>
+          <w:rFonts w:eastAsiaTheme="majorEastAsia"/>
+        </w:rPr>
+        <w:t>"</w:t>
       </w:r>
       <w:r>
         <w:rPr>
@@ -847,6 +993,7 @@
       <w:pPr>
         <w:pStyle w:val="HTML"/>
       </w:pPr>
+      <w:proofErr w:type="gramStart"/>
       <w:r>
         <w:rPr>
           <w:rFonts w:hAnsi="Symbol"/>
@@ -914,6 +1061,7 @@
         </w:rPr>
         <w:t>{</w:t>
       </w:r>
+      <w:proofErr w:type="gramEnd"/>
     </w:p>
     <w:p>
       <w:pPr>
@@ -1382,6 +1530,7 @@
         </w:rPr>
         <w:t>"</w:t>
       </w:r>
+      <w:proofErr w:type="spellStart"/>
       <w:r>
         <w:rPr>
           <w:rStyle w:val="jsonname"/>
@@ -1390,6 +1539,7 @@
         </w:rPr>
         <w:t>ComponentType</w:t>
       </w:r>
+      <w:proofErr w:type="spellEnd"/>
       <w:r>
         <w:rPr>
           <w:rStyle w:val="jsonname"/>
@@ -1988,6 +2138,7 @@
       <w:pPr>
         <w:pStyle w:val="HTML"/>
       </w:pPr>
+      <w:proofErr w:type="gramStart"/>
       <w:r>
         <w:rPr>
           <w:rFonts w:hAnsi="Symbol"/>
@@ -2091,6 +2242,7 @@
         </w:rPr>
         <w:t>{</w:t>
       </w:r>
+      <w:proofErr w:type="gramEnd"/>
     </w:p>
     <w:p>
       <w:pPr>
@@ -2217,6 +2369,7 @@
         </w:rPr>
         <w:t>"</w:t>
       </w:r>
+      <w:proofErr w:type="spellStart"/>
       <w:r>
         <w:rPr>
           <w:rStyle w:val="jsonname"/>
@@ -2225,6 +2378,7 @@
         </w:rPr>
         <w:t>cpu</w:t>
       </w:r>
+      <w:proofErr w:type="spellEnd"/>
       <w:r>
         <w:rPr>
           <w:rStyle w:val="jsonname"/>
@@ -2431,6 +2585,7 @@
         </w:rPr>
         <w:t>_</w:t>
       </w:r>
+      <w:proofErr w:type="spellStart"/>
       <w:r>
         <w:rPr>
           <w:rStyle w:val="jsonname"/>
@@ -2439,6 +2594,7 @@
         </w:rPr>
         <w:t>mem</w:t>
       </w:r>
+      <w:proofErr w:type="spellEnd"/>
       <w:r>
         <w:rPr>
           <w:rStyle w:val="jsonname"/>
@@ -2501,7 +2657,23 @@
           <w:rStyle w:val="jsonname"/>
           <w:rFonts w:eastAsiaTheme="majorEastAsia"/>
         </w:rPr>
-        <w:t>"short_name"</w:t>
+        <w:t>"</w:t>
+      </w:r>
+      <w:proofErr w:type="spellStart"/>
+      <w:r>
+        <w:rPr>
+          <w:rStyle w:val="jsonname"/>
+          <w:rFonts w:eastAsiaTheme="majorEastAsia"/>
+        </w:rPr>
+        <w:t>short_name</w:t>
+      </w:r>
+      <w:proofErr w:type="spellEnd"/>
+      <w:r>
+        <w:rPr>
+          <w:rStyle w:val="jsonname"/>
+          <w:rFonts w:eastAsiaTheme="majorEastAsia"/>
+        </w:rPr>
+        <w:t>"</w:t>
       </w:r>
       <w:r>
         <w:rPr>
@@ -2977,7 +3149,49 @@
         <w:rPr>
           <w:color w:val="000000"/>
         </w:rPr>
-        <w:t>кол. занимаемых юнитов (</w:t>
+        <w:t>кол</w:t>
+      </w:r>
+      <w:proofErr w:type="gramStart"/>
+      <w:r>
+        <w:rPr>
+          <w:color w:val="000000"/>
+        </w:rPr>
+        <w:t>.</w:t>
+      </w:r>
+      <w:proofErr w:type="gramEnd"/>
+      <w:r>
+        <w:rPr>
+          <w:color w:val="000000"/>
+        </w:rPr>
+        <w:t xml:space="preserve"> </w:t>
+      </w:r>
+      <w:proofErr w:type="gramStart"/>
+      <w:r>
+        <w:rPr>
+          <w:color w:val="000000"/>
+        </w:rPr>
+        <w:t>з</w:t>
+      </w:r>
+      <w:proofErr w:type="gramEnd"/>
+      <w:r>
+        <w:rPr>
+          <w:color w:val="000000"/>
+        </w:rPr>
+        <w:t xml:space="preserve">анимаемых </w:t>
+      </w:r>
+      <w:proofErr w:type="spellStart"/>
+      <w:r>
+        <w:rPr>
+          <w:color w:val="000000"/>
+        </w:rPr>
+        <w:t>юнитов</w:t>
+      </w:r>
+      <w:proofErr w:type="spellEnd"/>
+      <w:r>
+        <w:rPr>
+          <w:color w:val="000000"/>
+        </w:rPr>
+        <w:t xml:space="preserve"> (</w:t>
       </w:r>
       <w:r>
         <w:rPr>
@@ -3722,6 +3936,7 @@
         </w:rPr>
         <w:t>"</w:t>
       </w:r>
+      <w:proofErr w:type="spellStart"/>
       <w:r>
         <w:rPr>
           <w:rStyle w:val="jsonname"/>
@@ -3730,6 +3945,7 @@
         </w:rPr>
         <w:t>CostLicenseWin</w:t>
       </w:r>
+      <w:proofErr w:type="spellEnd"/>
       <w:r>
         <w:rPr>
           <w:rStyle w:val="jsonname"/>
@@ -3911,6 +4127,7 @@
         </w:rPr>
         <w:t>"</w:t>
       </w:r>
+      <w:proofErr w:type="spellStart"/>
       <w:r>
         <w:rPr>
           <w:rStyle w:val="jsonstring"/>
@@ -3919,6 +4136,7 @@
         </w:rPr>
         <w:t>eur</w:t>
       </w:r>
+      <w:proofErr w:type="spellEnd"/>
       <w:r>
         <w:rPr>
           <w:rStyle w:val="jsonstring"/>
@@ -3941,6 +4159,7 @@
         <w:tab/>
         <w:t xml:space="preserve">- </w:t>
       </w:r>
+      <w:proofErr w:type="spellStart"/>
       <w:r>
         <w:rPr>
           <w:rStyle w:val="jsontag"/>
@@ -3948,6 +4167,7 @@
         </w:rPr>
         <w:t>валята</w:t>
       </w:r>
+      <w:proofErr w:type="spellEnd"/>
       <w:r>
         <w:rPr>
           <w:rStyle w:val="jsontag"/>
@@ -3955,6 +4175,7 @@
         </w:rPr>
         <w:t xml:space="preserve"> </w:t>
       </w:r>
+      <w:proofErr w:type="gramStart"/>
       <w:r>
         <w:rPr>
           <w:rStyle w:val="jsontag"/>
@@ -3962,6 +4183,7 @@
         </w:rPr>
         <w:t>в</w:t>
       </w:r>
+      <w:proofErr w:type="gramEnd"/>
       <w:r>
         <w:rPr>
           <w:rStyle w:val="jsontag"/>
@@ -4025,6 +4247,7 @@
         </w:rPr>
         <w:t>"</w:t>
       </w:r>
+      <w:proofErr w:type="spellStart"/>
       <w:r>
         <w:rPr>
           <w:rStyle w:val="jsonname"/>
@@ -4033,6 +4256,7 @@
         </w:rPr>
         <w:t>ComponentGroup</w:t>
       </w:r>
+      <w:proofErr w:type="spellEnd"/>
       <w:r>
         <w:rPr>
           <w:rStyle w:val="jsonname"/>
@@ -4159,9 +4383,11 @@
       <w:r>
         <w:t>“</w:t>
       </w:r>
+      <w:proofErr w:type="spellStart"/>
       <w:r>
         <w:t>name</w:t>
       </w:r>
+      <w:proofErr w:type="spellEnd"/>
       <w:r>
         <w:t>”.</w:t>
       </w:r>
@@ -4193,7 +4419,15 @@
         <w:t xml:space="preserve">вместо него выводится значение свойства </w:t>
       </w:r>
       <w:r>
-        <w:t>"short_name"</w:t>
+        <w:t>"</w:t>
+      </w:r>
+      <w:proofErr w:type="spellStart"/>
+      <w:r>
+        <w:t>short_name</w:t>
+      </w:r>
+      <w:proofErr w:type="spellEnd"/>
+      <w:r>
+        <w:t>"</w:t>
       </w:r>
       <w:r>
         <w:t xml:space="preserve"> и цена в скобках. Жесткие диски группируются по своему типу.</w:t>
@@ -4282,12 +4516,14 @@
         </w:rPr>
         <w:t>/</w:t>
       </w:r>
+      <w:proofErr w:type="spellStart"/>
       <w:r>
         <w:rPr>
           <w:lang w:val="en-US"/>
         </w:rPr>
         <w:t>api</w:t>
       </w:r>
+      <w:proofErr w:type="spellEnd"/>
       <w:r>
         <w:rPr>
           <w:lang w:val="en-US"/>
@@ -4395,7 +4631,15 @@
         <w:pStyle w:val="a8"/>
       </w:pPr>
       <w:r>
-        <w:t>"Calculation"</w:t>
+        <w:t>"</w:t>
+      </w:r>
+      <w:proofErr w:type="spellStart"/>
+      <w:r>
+        <w:t>Calculation</w:t>
+      </w:r>
+      <w:proofErr w:type="spellEnd"/>
+      <w:r>
+        <w:t>"</w:t>
       </w:r>
       <w:r>
         <w:t xml:space="preserve"> – если поле установлено в истину. То производится только расчет стоимости заказа и скидки.</w:t>
@@ -4419,8 +4663,27 @@
         <w:pStyle w:val="a8"/>
       </w:pPr>
       <w:r>
-        <w:t>Далее формируется запрос – редирект на страницу покупки в биллинге</w:t>
-      </w:r>
+        <w:t xml:space="preserve">Далее </w:t>
+      </w:r>
+      <w:r>
+        <w:t xml:space="preserve">в случае успеха </w:t>
+      </w:r>
+      <w:r>
+        <w:t xml:space="preserve">формируется запрос – </w:t>
+      </w:r>
+      <w:proofErr w:type="spellStart"/>
+      <w:r>
+        <w:t>редирект</w:t>
+      </w:r>
+      <w:proofErr w:type="spellEnd"/>
+      <w:r>
+        <w:t xml:space="preserve"> на страницу покупки в </w:t>
+      </w:r>
+      <w:proofErr w:type="spellStart"/>
+      <w:r>
+        <w:t>биллинге</w:t>
+      </w:r>
+      <w:proofErr w:type="spellEnd"/>
     </w:p>
     <w:p>
       <w:pPr>
@@ -4449,6 +4712,7 @@
       <w:pPr>
         <w:pStyle w:val="a8"/>
       </w:pPr>
+      <w:proofErr w:type="gramStart"/>
       <w:r>
         <w:rPr>
           <w:b/>
@@ -4456,6 +4720,7 @@
         </w:rPr>
         <w:t>currency</w:t>
       </w:r>
+      <w:proofErr w:type="gramEnd"/>
       <w:r>
         <w:t xml:space="preserve"> – </w:t>
       </w:r>
@@ -4473,6 +4738,8 @@
       <w:pPr>
         <w:pStyle w:val="a8"/>
       </w:pPr>
+      <w:proofErr w:type="spellStart"/>
+      <w:proofErr w:type="gramStart"/>
       <w:r>
         <w:rPr>
           <w:b/>
@@ -4480,17 +4747,29 @@
         </w:rPr>
         <w:t>pid</w:t>
       </w:r>
+      <w:proofErr w:type="spellEnd"/>
+      <w:proofErr w:type="gramEnd"/>
       <w:r>
         <w:t xml:space="preserve"> – </w:t>
       </w:r>
       <w:r>
-        <w:t>продукт (числовой идентификатор). Величена не изменяемая</w:t>
-      </w:r>
-    </w:p>
-    <w:p>
-      <w:pPr>
-        <w:pStyle w:val="a8"/>
-      </w:pPr>
+        <w:t xml:space="preserve">продукт (числовой идентификатор). </w:t>
+      </w:r>
+      <w:proofErr w:type="spellStart"/>
+      <w:r>
+        <w:t>Величена</w:t>
+      </w:r>
+      <w:proofErr w:type="spellEnd"/>
+      <w:r>
+        <w:t xml:space="preserve"> не изменяемая</w:t>
+      </w:r>
+    </w:p>
+    <w:p>
+      <w:pPr>
+        <w:pStyle w:val="a8"/>
+      </w:pPr>
+      <w:proofErr w:type="spellStart"/>
+      <w:proofErr w:type="gramStart"/>
       <w:r>
         <w:rPr>
           <w:b/>
@@ -4505,11 +4784,19 @@
         </w:rPr>
         <w:t>onfigoption</w:t>
       </w:r>
+      <w:proofErr w:type="spellEnd"/>
       <w:r>
         <w:rPr>
           <w:b/>
         </w:rPr>
-        <w:t>[600]</w:t>
+        <w:t>[</w:t>
+      </w:r>
+      <w:proofErr w:type="gramEnd"/>
+      <w:r>
+        <w:rPr>
+          <w:b/>
+        </w:rPr>
+        <w:t>600]</w:t>
       </w:r>
       <w:r>
         <w:t xml:space="preserve"> – </w:t>
@@ -4528,6 +4815,8 @@
       <w:pPr>
         <w:pStyle w:val="a8"/>
       </w:pPr>
+      <w:proofErr w:type="spellStart"/>
+      <w:proofErr w:type="gramStart"/>
       <w:r>
         <w:rPr>
           <w:b/>
@@ -4535,11 +4824,19 @@
         </w:rPr>
         <w:t>customfield</w:t>
       </w:r>
+      <w:proofErr w:type="spellEnd"/>
       <w:r>
         <w:rPr>
           <w:b/>
         </w:rPr>
-        <w:t xml:space="preserve">[220] </w:t>
+        <w:t>[</w:t>
+      </w:r>
+      <w:proofErr w:type="gramEnd"/>
+      <w:r>
+        <w:rPr>
+          <w:b/>
+        </w:rPr>
+        <w:t xml:space="preserve">220] </w:t>
       </w:r>
       <w:r>
         <w:t xml:space="preserve">– </w:t>
@@ -4551,7 +4848,15 @@
         <w:t xml:space="preserve"> ( в это поле заносятся все поля </w:t>
       </w:r>
       <w:r>
-        <w:t>"short_name"</w:t>
+        <w:t>"</w:t>
+      </w:r>
+      <w:proofErr w:type="spellStart"/>
+      <w:r>
+        <w:t>short_name</w:t>
+      </w:r>
+      <w:proofErr w:type="spellEnd"/>
+      <w:r>
+        <w:t>"</w:t>
       </w:r>
       <w:r>
         <w:t xml:space="preserve"> через прямой слеш)</w:t>
@@ -4686,8 +4991,13 @@
         <w:t>select</w:t>
       </w:r>
       <w:r>
-        <w:t xml:space="preserve"> или radi</w:t>
-      </w:r>
+        <w:t xml:space="preserve"> или </w:t>
+      </w:r>
+      <w:proofErr w:type="spellStart"/>
+      <w:r>
+        <w:t>radi</w:t>
+      </w:r>
+      <w:proofErr w:type="spellEnd"/>
       <w:r>
         <w:rPr>
           <w:lang w:val="en-US"/>
@@ -4713,21 +5023,27 @@
       <w:r>
         <w:t xml:space="preserve">Категория – </w:t>
       </w:r>
+      <w:proofErr w:type="spellStart"/>
       <w:r>
         <w:t>Hardware</w:t>
       </w:r>
+      <w:proofErr w:type="spellEnd"/>
       <w:r>
         <w:t xml:space="preserve">, </w:t>
       </w:r>
+      <w:proofErr w:type="spellStart"/>
       <w:r>
         <w:t>Software</w:t>
       </w:r>
+      <w:proofErr w:type="spellEnd"/>
       <w:r>
         <w:t xml:space="preserve">, </w:t>
       </w:r>
+      <w:proofErr w:type="spellStart"/>
       <w:r>
         <w:t>Network</w:t>
       </w:r>
+      <w:proofErr w:type="spellEnd"/>
       <w:r>
         <w:t xml:space="preserve">, </w:t>
       </w:r>
@@ -5095,13 +5411,27 @@
           <w:lang w:val="en-US"/>
         </w:rPr>
         <w:tab/>
-        <w:t>Terminal L</w:t>
-      </w:r>
-      <w:r>
-        <w:rPr>
-          <w:lang w:val="en-US"/>
-        </w:rPr>
-        <w:t>ic.</w:t>
+        <w:t xml:space="preserve">Terminal </w:t>
+      </w:r>
+      <w:proofErr w:type="spellStart"/>
+      <w:r>
+        <w:rPr>
+          <w:lang w:val="en-US"/>
+        </w:rPr>
+        <w:t>L</w:t>
+      </w:r>
+      <w:r>
+        <w:rPr>
+          <w:lang w:val="en-US"/>
+        </w:rPr>
+        <w:t>ic</w:t>
+      </w:r>
+      <w:proofErr w:type="spellEnd"/>
+      <w:r>
+        <w:rPr>
+          <w:lang w:val="en-US"/>
+        </w:rPr>
+        <w:t>.</w:t>
       </w:r>
       <w:r>
         <w:rPr>
@@ -5319,8 +5649,15 @@
           <w:lang w:val="en-US"/>
         </w:rPr>
         <w:tab/>
+      </w:r>
+      <w:proofErr w:type="spellStart"/>
+      <w:r>
+        <w:rPr>
+          <w:lang w:val="en-US"/>
+        </w:rPr>
         <w:t>Vlan</w:t>
       </w:r>
+      <w:proofErr w:type="spellEnd"/>
       <w:r>
         <w:rPr>
           <w:lang w:val="en-US"/>
@@ -5358,8 +5695,15 @@
           <w:lang w:val="en-US"/>
         </w:rPr>
         <w:tab/>
+      </w:r>
+      <w:proofErr w:type="spellStart"/>
+      <w:r>
+        <w:rPr>
+          <w:lang w:val="en-US"/>
+        </w:rPr>
         <w:t>Trafic</w:t>
       </w:r>
+      <w:proofErr w:type="spellEnd"/>
       <w:r>
         <w:rPr>
           <w:lang w:val="en-US"/>
@@ -5480,8 +5824,16 @@
         <w:rPr>
           <w:lang w:val="en-US"/>
         </w:rPr>
-        <w:t>DDOS prot</w:t>
-      </w:r>
+        <w:t xml:space="preserve">DDOS </w:t>
+      </w:r>
+      <w:proofErr w:type="spellStart"/>
+      <w:r>
+        <w:rPr>
+          <w:lang w:val="en-US"/>
+        </w:rPr>
+        <w:t>prot</w:t>
+      </w:r>
+      <w:proofErr w:type="spellEnd"/>
       <w:r>
         <w:rPr>
           <w:lang w:val="en-US"/>
@@ -5547,8 +5899,15 @@
           <w:lang w:val="en-US"/>
         </w:rPr>
         <w:tab/>
+      </w:r>
+      <w:proofErr w:type="spellStart"/>
+      <w:r>
+        <w:rPr>
+          <w:lang w:val="en-US"/>
+        </w:rPr>
         <w:t>Managment</w:t>
       </w:r>
+      <w:proofErr w:type="spellEnd"/>
       <w:r>
         <w:rPr>
           <w:lang w:val="en-US"/>
@@ -5821,6 +6180,7 @@
         </w:rPr>
         <w:t xml:space="preserve"> </w:t>
       </w:r>
+      <w:proofErr w:type="gramStart"/>
       <w:r>
         <w:t>написано</w:t>
       </w:r>
@@ -5836,6 +6196,7 @@
         </w:rPr>
         <w:t>”</w:t>
       </w:r>
+      <w:proofErr w:type="gramEnd"/>
       <w:r>
         <w:rPr>
           <w:lang w:val="en-US"/>
@@ -5846,7 +6207,21 @@
         <w:rPr>
           <w:lang w:val="en-US"/>
         </w:rPr>
-        <w:t>“  это Platform</w:t>
+        <w:t xml:space="preserve">“  </w:t>
+      </w:r>
+      <w:proofErr w:type="spellStart"/>
+      <w:r>
+        <w:rPr>
+          <w:lang w:val="en-US"/>
+        </w:rPr>
+        <w:t>это</w:t>
+      </w:r>
+      <w:proofErr w:type="spellEnd"/>
+      <w:r>
+        <w:rPr>
+          <w:lang w:val="en-US"/>
+        </w:rPr>
+        <w:t xml:space="preserve"> Platform</w:t>
       </w:r>
     </w:p>
     <w:p>
@@ -5972,31 +6347,60 @@
         <w:rPr>
           <w:u w:val="single"/>
         </w:rPr>
-        <w:t>Дополнительные параметры (Options):</w:t>
-      </w:r>
-    </w:p>
-    <w:p>
-      <w:pPr>
-        <w:pStyle w:val="a8"/>
-      </w:pPr>
-      <w:r>
-        <w:t>short_name - короткое название</w:t>
-      </w:r>
-    </w:p>
-    <w:p>
-      <w:pPr>
-        <w:pStyle w:val="a8"/>
-      </w:pPr>
-      <w:r>
-        <w:t>max_mem - максимальной объем памяти</w:t>
-      </w:r>
-    </w:p>
-    <w:p>
-      <w:pPr>
-        <w:pStyle w:val="a8"/>
-      </w:pPr>
-      <w:r>
-        <w:t>cpu_count - количество процессоров</w:t>
+        <w:t>Дополнительные параметры (</w:t>
+      </w:r>
+      <w:proofErr w:type="spellStart"/>
+      <w:r>
+        <w:rPr>
+          <w:u w:val="single"/>
+        </w:rPr>
+        <w:t>Options</w:t>
+      </w:r>
+      <w:proofErr w:type="spellEnd"/>
+      <w:r>
+        <w:rPr>
+          <w:u w:val="single"/>
+        </w:rPr>
+        <w:t>):</w:t>
+      </w:r>
+    </w:p>
+    <w:p>
+      <w:pPr>
+        <w:pStyle w:val="a8"/>
+      </w:pPr>
+      <w:proofErr w:type="spellStart"/>
+      <w:r>
+        <w:t>short_name</w:t>
+      </w:r>
+      <w:proofErr w:type="spellEnd"/>
+      <w:r>
+        <w:t xml:space="preserve"> - короткое название</w:t>
+      </w:r>
+    </w:p>
+    <w:p>
+      <w:pPr>
+        <w:pStyle w:val="a8"/>
+      </w:pPr>
+      <w:proofErr w:type="spellStart"/>
+      <w:r>
+        <w:t>max_mem</w:t>
+      </w:r>
+      <w:proofErr w:type="spellEnd"/>
+      <w:r>
+        <w:t xml:space="preserve"> - максимальной объем памяти</w:t>
+      </w:r>
+    </w:p>
+    <w:p>
+      <w:pPr>
+        <w:pStyle w:val="a8"/>
+      </w:pPr>
+      <w:proofErr w:type="spellStart"/>
+      <w:r>
+        <w:t>cpu_count</w:t>
+      </w:r>
+      <w:proofErr w:type="spellEnd"/>
+      <w:r>
+        <w:t xml:space="preserve"> - количество процессоров</w:t>
       </w:r>
     </w:p>
     <w:p>
@@ -6086,13 +6490,7 @@
           <w:rPr>
             <w:rStyle w:val="a9"/>
           </w:rPr>
-          <w:t>.</w:t>
-        </w:r>
-        <w:r>
-          <w:rPr>
-            <w:rStyle w:val="a9"/>
-          </w:rPr>
-          <w:t>1</w:t>
+          <w:t>.1</w:t>
         </w:r>
       </w:hyperlink>
       <w:r>
@@ -6109,9 +6507,11 @@
       <w:r>
         <w:t>”</w:t>
       </w:r>
+      <w:proofErr w:type="spellStart"/>
       <w:r>
         <w:t>cpu_count</w:t>
       </w:r>
+      <w:proofErr w:type="spellEnd"/>
       <w:r>
         <w:t>”</w:t>
       </w:r>
@@ -6139,9 +6539,11 @@
       <w:r>
         <w:t>“</w:t>
       </w:r>
+      <w:proofErr w:type="spellStart"/>
       <w:r>
         <w:t>max_mem</w:t>
       </w:r>
+      <w:proofErr w:type="spellEnd"/>
       <w:r>
         <w:t>”</w:t>
       </w:r>
@@ -6157,8 +6559,15 @@
       <w:r>
         <w:t xml:space="preserve"> (</w:t>
       </w:r>
-      <w:r>
-        <w:t xml:space="preserve">п </w:t>
+      <w:proofErr w:type="spellStart"/>
+      <w:proofErr w:type="gramStart"/>
+      <w:r>
+        <w:t>п</w:t>
+      </w:r>
+      <w:proofErr w:type="spellEnd"/>
+      <w:proofErr w:type="gramEnd"/>
+      <w:r>
+        <w:t xml:space="preserve"> </w:t>
       </w:r>
       <w:r>
         <w:t>2</w:t>
@@ -6190,7 +6599,15 @@
         <w:t xml:space="preserve"> отображается</w:t>
       </w:r>
       <w:r>
-        <w:t xml:space="preserve"> иным цветом и выбрать ее нельзя</w:t>
+        <w:t xml:space="preserve"> иным </w:t>
+      </w:r>
+      <w:proofErr w:type="gramStart"/>
+      <w:r>
+        <w:t>цветом</w:t>
+      </w:r>
+      <w:proofErr w:type="gramEnd"/>
+      <w:r>
+        <w:t xml:space="preserve"> и выбрать ее нельзя</w:t>
       </w:r>
       <w:r>
         <w:t>.</w:t>
@@ -6204,7 +6621,15 @@
         <w:t xml:space="preserve">Также при выборе CPU выбранная память сбрасывается </w:t>
       </w:r>
       <w:r>
-        <w:t>до минимальной.</w:t>
+        <w:t xml:space="preserve">до </w:t>
+      </w:r>
+      <w:proofErr w:type="gramStart"/>
+      <w:r>
+        <w:t>минимальной</w:t>
+      </w:r>
+      <w:proofErr w:type="gramEnd"/>
+      <w:r>
+        <w:t>.</w:t>
       </w:r>
     </w:p>
     <w:p>
@@ -6261,23 +6686,47 @@
         <w:rPr>
           <w:u w:val="single"/>
         </w:rPr>
-        <w:t>Дополнительные параметры (Options):</w:t>
-      </w:r>
-    </w:p>
-    <w:p>
-      <w:pPr>
-        <w:pStyle w:val="a8"/>
-      </w:pPr>
-      <w:r>
-        <w:t>short_name - короткое название</w:t>
-      </w:r>
-    </w:p>
-    <w:p>
-      <w:pPr>
-        <w:pStyle w:val="a8"/>
-      </w:pPr>
-      <w:r>
-        <w:t>size - объем памяти</w:t>
+        <w:t>Дополнительные параметры (</w:t>
+      </w:r>
+      <w:proofErr w:type="spellStart"/>
+      <w:r>
+        <w:rPr>
+          <w:u w:val="single"/>
+        </w:rPr>
+        <w:t>Options</w:t>
+      </w:r>
+      <w:proofErr w:type="spellEnd"/>
+      <w:r>
+        <w:rPr>
+          <w:u w:val="single"/>
+        </w:rPr>
+        <w:t>):</w:t>
+      </w:r>
+    </w:p>
+    <w:p>
+      <w:pPr>
+        <w:pStyle w:val="a8"/>
+      </w:pPr>
+      <w:proofErr w:type="spellStart"/>
+      <w:r>
+        <w:t>short_name</w:t>
+      </w:r>
+      <w:proofErr w:type="spellEnd"/>
+      <w:r>
+        <w:t xml:space="preserve"> - короткое название</w:t>
+      </w:r>
+    </w:p>
+    <w:p>
+      <w:pPr>
+        <w:pStyle w:val="a8"/>
+      </w:pPr>
+      <w:proofErr w:type="spellStart"/>
+      <w:r>
+        <w:t>size</w:t>
+      </w:r>
+      <w:proofErr w:type="spellEnd"/>
+      <w:r>
+        <w:t xml:space="preserve"> - объем памяти</w:t>
       </w:r>
       <w:r>
         <w:tab/>
@@ -6367,35 +6816,77 @@
         <w:rPr>
           <w:u w:val="single"/>
         </w:rPr>
-        <w:t>Дополнительные параметры (Options):</w:t>
-      </w:r>
-    </w:p>
-    <w:p>
-      <w:pPr>
-        <w:pStyle w:val="a8"/>
-      </w:pPr>
-      <w:r>
-        <w:t>short_name - короткое название</w:t>
-      </w:r>
-    </w:p>
-    <w:p>
-      <w:pPr>
-        <w:pStyle w:val="a8"/>
-        <w:rPr>
-          <w:lang w:val="en-US"/>
-        </w:rPr>
-      </w:pPr>
-      <w:r>
-        <w:t>size - максимальное количество дисков</w:t>
-      </w:r>
-    </w:p>
-    <w:p>
-      <w:pPr>
-        <w:pStyle w:val="a8"/>
-      </w:pPr>
-      <w:r>
-        <w:t>unit - количество занимаемых юнитов</w:t>
-      </w:r>
+        <w:t>Дополнительные параметры (</w:t>
+      </w:r>
+      <w:proofErr w:type="spellStart"/>
+      <w:r>
+        <w:rPr>
+          <w:u w:val="single"/>
+        </w:rPr>
+        <w:t>Options</w:t>
+      </w:r>
+      <w:proofErr w:type="spellEnd"/>
+      <w:r>
+        <w:rPr>
+          <w:u w:val="single"/>
+        </w:rPr>
+        <w:t>):</w:t>
+      </w:r>
+    </w:p>
+    <w:p>
+      <w:pPr>
+        <w:pStyle w:val="a8"/>
+      </w:pPr>
+      <w:proofErr w:type="spellStart"/>
+      <w:r>
+        <w:t>short_name</w:t>
+      </w:r>
+      <w:proofErr w:type="spellEnd"/>
+      <w:r>
+        <w:t xml:space="preserve"> - короткое название</w:t>
+      </w:r>
+    </w:p>
+    <w:p>
+      <w:pPr>
+        <w:pStyle w:val="a8"/>
+        <w:rPr>
+          <w:lang w:val="en-US"/>
+        </w:rPr>
+      </w:pPr>
+      <w:proofErr w:type="spellStart"/>
+      <w:r>
+        <w:t>size</w:t>
+      </w:r>
+      <w:proofErr w:type="spellEnd"/>
+      <w:r>
+        <w:t xml:space="preserve"> - максимальное количество дисков</w:t>
+      </w:r>
+    </w:p>
+    <w:p>
+      <w:pPr>
+        <w:pStyle w:val="a8"/>
+      </w:pPr>
+      <w:proofErr w:type="spellStart"/>
+      <w:r>
+        <w:t>unit</w:t>
+      </w:r>
+      <w:proofErr w:type="spellEnd"/>
+      <w:r>
+        <w:t xml:space="preserve"> - количество </w:t>
+      </w:r>
+      <w:proofErr w:type="gramStart"/>
+      <w:r>
+        <w:t>занимаемых</w:t>
+      </w:r>
+      <w:proofErr w:type="gramEnd"/>
+      <w:r>
+        <w:t xml:space="preserve"> </w:t>
+      </w:r>
+      <w:proofErr w:type="spellStart"/>
+      <w:r>
+        <w:t>юнитов</w:t>
+      </w:r>
+      <w:proofErr w:type="spellEnd"/>
     </w:p>
     <w:p>
       <w:pPr>
@@ -6434,9 +6925,11 @@
       <w:r>
         <w:t>“</w:t>
       </w:r>
+      <w:proofErr w:type="spellStart"/>
       <w:r>
         <w:t>size</w:t>
       </w:r>
+      <w:proofErr w:type="spellEnd"/>
       <w:r>
         <w:t xml:space="preserve">” отображается </w:t>
       </w:r>
@@ -6448,6 +6941,7 @@
       <w:pPr>
         <w:pStyle w:val="a8"/>
       </w:pPr>
+      <w:proofErr w:type="gramStart"/>
       <w:r>
         <w:rPr>
           <w:lang w:val="en-US"/>
@@ -6460,18 +6954,22 @@
         </w:rPr>
         <w:t xml:space="preserve"> (</w:t>
       </w:r>
+      <w:proofErr w:type="spellStart"/>
       <w:r>
         <w:t>п</w:t>
       </w:r>
+      <w:proofErr w:type="spellEnd"/>
       <w:r>
         <w:rPr>
           <w:lang w:val="en-US"/>
         </w:rPr>
         <w:t>. 1.4), RAID (</w:t>
       </w:r>
+      <w:proofErr w:type="spellStart"/>
       <w:r>
         <w:t>п</w:t>
       </w:r>
+      <w:proofErr w:type="spellEnd"/>
       <w:r>
         <w:rPr>
           <w:lang w:val="en-US"/>
@@ -6511,14 +7009,23 @@
         </w:rPr>
         <w:t xml:space="preserve"> (</w:t>
       </w:r>
+      <w:proofErr w:type="spellStart"/>
       <w:r>
         <w:t>п</w:t>
       </w:r>
-      <w:r>
-        <w:rPr>
-          <w:lang w:val="en-US"/>
-        </w:rPr>
-        <w:t xml:space="preserve"> 1.4.2). </w:t>
+      <w:proofErr w:type="spellEnd"/>
+      <w:r>
+        <w:rPr>
+          <w:lang w:val="en-US"/>
+        </w:rPr>
+        <w:t xml:space="preserve"> 1.4.2).</w:t>
+      </w:r>
+      <w:proofErr w:type="gramEnd"/>
+      <w:r>
+        <w:rPr>
+          <w:lang w:val="en-US"/>
+        </w:rPr>
+        <w:t xml:space="preserve"> </w:t>
       </w:r>
       <w:r>
         <w:t>Важно: меняется группой или комплексом.</w:t>
@@ -6629,15 +7136,34 @@
           <w:u w:val="single"/>
         </w:rPr>
         <w:lastRenderedPageBreak/>
-        <w:t>Дополнительные параметры (Options):</w:t>
-      </w:r>
-    </w:p>
-    <w:p>
-      <w:pPr>
-        <w:pStyle w:val="a8"/>
-      </w:pPr>
-      <w:r>
-        <w:t>short_name - короткое название</w:t>
+        <w:t>Дополнительные параметры (</w:t>
+      </w:r>
+      <w:proofErr w:type="spellStart"/>
+      <w:r>
+        <w:rPr>
+          <w:u w:val="single"/>
+        </w:rPr>
+        <w:t>Options</w:t>
+      </w:r>
+      <w:proofErr w:type="spellEnd"/>
+      <w:r>
+        <w:rPr>
+          <w:u w:val="single"/>
+        </w:rPr>
+        <w:t>):</w:t>
+      </w:r>
+    </w:p>
+    <w:p>
+      <w:pPr>
+        <w:pStyle w:val="a8"/>
+      </w:pPr>
+      <w:proofErr w:type="spellStart"/>
+      <w:r>
+        <w:t>short_name</w:t>
+      </w:r>
+      <w:proofErr w:type="spellEnd"/>
+      <w:r>
+        <w:t xml:space="preserve"> - короткое название</w:t>
       </w:r>
     </w:p>
     <w:p>
@@ -6725,13 +7251,33 @@
         <w:t>RAID</w:t>
       </w:r>
       <w:r>
-        <w:t xml:space="preserve"> контроллеров (п 2</w:t>
+        <w:t xml:space="preserve"> контроллеров (</w:t>
+      </w:r>
+      <w:proofErr w:type="spellStart"/>
+      <w:proofErr w:type="gramStart"/>
+      <w:r>
+        <w:t>п</w:t>
+      </w:r>
+      <w:proofErr w:type="spellEnd"/>
+      <w:proofErr w:type="gramEnd"/>
+      <w:r>
+        <w:t xml:space="preserve"> 2</w:t>
       </w:r>
       <w:r>
         <w:t>.4.1) и выбранным становиться минимально возможный. И как следствие перестр</w:t>
       </w:r>
       <w:r>
-        <w:t>аивается список уровня RAID (п 2</w:t>
+        <w:t>аивается список уровня RAID (</w:t>
+      </w:r>
+      <w:proofErr w:type="spellStart"/>
+      <w:proofErr w:type="gramStart"/>
+      <w:r>
+        <w:t>п</w:t>
+      </w:r>
+      <w:proofErr w:type="spellEnd"/>
+      <w:proofErr w:type="gramEnd"/>
+      <w:r>
+        <w:t xml:space="preserve"> 2</w:t>
       </w:r>
       <w:r>
         <w:t>.4.2)</w:t>
@@ -6758,9 +7304,11 @@
       <w:r>
         <w:t>Если количество дисков равно или больше “</w:t>
       </w:r>
+      <w:proofErr w:type="spellStart"/>
       <w:r>
         <w:t>disc</w:t>
       </w:r>
+      <w:proofErr w:type="spellEnd"/>
       <w:r>
         <w:t>”</w:t>
       </w:r>
@@ -6771,7 +7319,15 @@
         <w:t>RAID</w:t>
       </w:r>
       <w:r>
-        <w:t xml:space="preserve">) либо выбран хотя бы один </w:t>
+        <w:t xml:space="preserve">) либо </w:t>
+      </w:r>
+      <w:proofErr w:type="gramStart"/>
+      <w:r>
+        <w:t>выбран</w:t>
+      </w:r>
+      <w:proofErr w:type="gramEnd"/>
+      <w:r>
+        <w:t xml:space="preserve"> хотя бы один </w:t>
       </w:r>
       <w:r>
         <w:t>“</w:t>
@@ -6783,7 +7339,23 @@
         <w:t>”</w:t>
       </w:r>
       <w:r>
-        <w:t xml:space="preserve"> диск. То данный RAID контроллер отображается в списке активным. Иначе он отображается не активным и выбрать его нельзя.</w:t>
+        <w:t xml:space="preserve"> диск. То данный RAID контроллер отображается в списке </w:t>
+      </w:r>
+      <w:proofErr w:type="gramStart"/>
+      <w:r>
+        <w:t>активным</w:t>
+      </w:r>
+      <w:proofErr w:type="gramEnd"/>
+      <w:r>
+        <w:t xml:space="preserve">. Иначе он отображается не </w:t>
+      </w:r>
+      <w:proofErr w:type="gramStart"/>
+      <w:r>
+        <w:t>активным</w:t>
+      </w:r>
+      <w:proofErr w:type="gramEnd"/>
+      <w:r>
+        <w:t xml:space="preserve"> и выбрать его нельзя.</w:t>
       </w:r>
     </w:p>
     <w:p>
@@ -6805,10 +7377,23 @@
         <w:pStyle w:val="a8"/>
       </w:pPr>
       <w:r>
-        <w:t>В списке присутствует интегрированный RAID контроллер (</w:t>
-      </w:r>
-      <w:r>
-        <w:t xml:space="preserve"> Integrated RST RAID 0-10 </w:t>
+        <w:t xml:space="preserve">В списке присутствует интегрированный RAID контроллер </w:t>
+      </w:r>
+      <w:proofErr w:type="gramStart"/>
+      <w:r>
+        <w:t>(</w:t>
+      </w:r>
+      <w:r>
+        <w:t xml:space="preserve"> </w:t>
+      </w:r>
+      <w:proofErr w:type="spellStart"/>
+      <w:proofErr w:type="gramEnd"/>
+      <w:r>
+        <w:t>Integrated</w:t>
+      </w:r>
+      <w:proofErr w:type="spellEnd"/>
+      <w:r>
+        <w:t xml:space="preserve"> RST RAID 0-10 </w:t>
       </w:r>
       <w:r>
         <w:t>)</w:t>
@@ -6817,7 +7402,15 @@
         <w:t xml:space="preserve"> </w:t>
       </w:r>
       <w:r>
-        <w:t xml:space="preserve">его id = </w:t>
+        <w:t xml:space="preserve">его </w:t>
+      </w:r>
+      <w:proofErr w:type="spellStart"/>
+      <w:r>
+        <w:t>id</w:t>
+      </w:r>
+      <w:proofErr w:type="spellEnd"/>
+      <w:r>
+        <w:t xml:space="preserve"> = </w:t>
       </w:r>
       <w:r>
         <w:t>132.</w:t>
@@ -6834,7 +7427,15 @@
         <w:t xml:space="preserve">становится </w:t>
       </w:r>
       <w:r>
-        <w:t xml:space="preserve">не доступен, если выбран хотя бы один </w:t>
+        <w:t xml:space="preserve">не доступен, если </w:t>
+      </w:r>
+      <w:proofErr w:type="gramStart"/>
+      <w:r>
+        <w:t>выбран</w:t>
+      </w:r>
+      <w:proofErr w:type="gramEnd"/>
+      <w:r>
+        <w:t xml:space="preserve"> хотя бы один </w:t>
       </w:r>
       <w:r>
         <w:t>“</w:t>
@@ -6857,7 +7458,15 @@
         <w:pStyle w:val="a8"/>
       </w:pPr>
       <w:r>
-        <w:t xml:space="preserve">То есть если выбран хотя бы один </w:t>
+        <w:t xml:space="preserve">То есть если </w:t>
+      </w:r>
+      <w:proofErr w:type="gramStart"/>
+      <w:r>
+        <w:t>выбран</w:t>
+      </w:r>
+      <w:proofErr w:type="gramEnd"/>
+      <w:r>
+        <w:t xml:space="preserve"> хотя бы один </w:t>
       </w:r>
       <w:r>
         <w:t>“</w:t>
@@ -6897,8 +7506,16 @@
         <w:rPr>
           <w:lang w:val="en-US"/>
         </w:rPr>
-        <w:t>raid контроллеров</w:t>
-      </w:r>
+        <w:t xml:space="preserve">raid </w:t>
+      </w:r>
+      <w:proofErr w:type="spellStart"/>
+      <w:r>
+        <w:rPr>
+          <w:lang w:val="en-US"/>
+        </w:rPr>
+        <w:t>контроллеров</w:t>
+      </w:r>
+      <w:proofErr w:type="spellEnd"/>
     </w:p>
     <w:p>
       <w:pPr>
@@ -6944,31 +7561,60 @@
         <w:rPr>
           <w:u w:val="single"/>
         </w:rPr>
-        <w:t>Дополнительные параметры (Options):</w:t>
-      </w:r>
-    </w:p>
-    <w:p>
-      <w:pPr>
-        <w:pStyle w:val="a8"/>
-      </w:pPr>
-      <w:r>
-        <w:t>short_name - короткое название</w:t>
-      </w:r>
-    </w:p>
-    <w:p>
-      <w:pPr>
-        <w:pStyle w:val="a8"/>
-      </w:pPr>
-      <w:r>
-        <w:t>disc - минимальное количество дисков</w:t>
-      </w:r>
-    </w:p>
-    <w:p>
-      <w:pPr>
-        <w:pStyle w:val="a8"/>
-      </w:pPr>
-      <w:r>
-        <w:t>raid - поддерживаемые уровни</w:t>
+        <w:t>Дополнительные параметры (</w:t>
+      </w:r>
+      <w:proofErr w:type="spellStart"/>
+      <w:r>
+        <w:rPr>
+          <w:u w:val="single"/>
+        </w:rPr>
+        <w:t>Options</w:t>
+      </w:r>
+      <w:proofErr w:type="spellEnd"/>
+      <w:r>
+        <w:rPr>
+          <w:u w:val="single"/>
+        </w:rPr>
+        <w:t>):</w:t>
+      </w:r>
+    </w:p>
+    <w:p>
+      <w:pPr>
+        <w:pStyle w:val="a8"/>
+      </w:pPr>
+      <w:proofErr w:type="spellStart"/>
+      <w:r>
+        <w:t>short_name</w:t>
+      </w:r>
+      <w:proofErr w:type="spellEnd"/>
+      <w:r>
+        <w:t xml:space="preserve"> - короткое название</w:t>
+      </w:r>
+    </w:p>
+    <w:p>
+      <w:pPr>
+        <w:pStyle w:val="a8"/>
+      </w:pPr>
+      <w:proofErr w:type="spellStart"/>
+      <w:r>
+        <w:t>disc</w:t>
+      </w:r>
+      <w:proofErr w:type="spellEnd"/>
+      <w:r>
+        <w:t xml:space="preserve"> - минимальное количество дисков</w:t>
+      </w:r>
+    </w:p>
+    <w:p>
+      <w:pPr>
+        <w:pStyle w:val="a8"/>
+      </w:pPr>
+      <w:proofErr w:type="spellStart"/>
+      <w:r>
+        <w:t>raid</w:t>
+      </w:r>
+      <w:proofErr w:type="spellEnd"/>
+      <w:r>
+        <w:t xml:space="preserve"> - поддерживаемые уровни</w:t>
       </w:r>
     </w:p>
     <w:p>
@@ -7025,9 +7671,11 @@
       <w:r>
         <w:t>Если количество дисков равно или больше “</w:t>
       </w:r>
+      <w:proofErr w:type="spellStart"/>
       <w:r>
         <w:t>disc</w:t>
       </w:r>
+      <w:proofErr w:type="spellEnd"/>
       <w:r>
         <w:t>” (</w:t>
       </w:r>
@@ -7035,7 +7683,15 @@
         <w:t>RAID</w:t>
       </w:r>
       <w:r>
-        <w:t xml:space="preserve">) либо выбран хотя бы один </w:t>
+        <w:t xml:space="preserve">) либо </w:t>
+      </w:r>
+      <w:proofErr w:type="gramStart"/>
+      <w:r>
+        <w:t>выбран</w:t>
+      </w:r>
+      <w:proofErr w:type="gramEnd"/>
+      <w:r>
+        <w:t xml:space="preserve"> хотя бы один </w:t>
       </w:r>
       <w:r>
         <w:t>“</w:t>
@@ -7047,7 +7703,23 @@
         <w:t>”</w:t>
       </w:r>
       <w:r>
-        <w:t xml:space="preserve"> диск. То данный RAID контроллер отображается в списке активным. Иначе он отображается не активным и выбрать его нельзя.</w:t>
+        <w:t xml:space="preserve"> диск. То данный RAID контроллер отображается в списке </w:t>
+      </w:r>
+      <w:proofErr w:type="gramStart"/>
+      <w:r>
+        <w:t>активным</w:t>
+      </w:r>
+      <w:proofErr w:type="gramEnd"/>
+      <w:r>
+        <w:t xml:space="preserve">. Иначе он отображается не </w:t>
+      </w:r>
+      <w:proofErr w:type="gramStart"/>
+      <w:r>
+        <w:t>активным</w:t>
+      </w:r>
+      <w:proofErr w:type="gramEnd"/>
+      <w:r>
+        <w:t xml:space="preserve"> и выбрать его нельзя.</w:t>
       </w:r>
     </w:p>
     <w:p>
@@ -7069,10 +7741,23 @@
         <w:pStyle w:val="a8"/>
       </w:pPr>
       <w:r>
-        <w:t>В списке присутствует интегрированный RAID контроллер (</w:t>
-      </w:r>
-      <w:r>
-        <w:t xml:space="preserve"> Integrated RST RAID 0-10 </w:t>
+        <w:t xml:space="preserve">В списке присутствует интегрированный RAID контроллер </w:t>
+      </w:r>
+      <w:proofErr w:type="gramStart"/>
+      <w:r>
+        <w:t>(</w:t>
+      </w:r>
+      <w:r>
+        <w:t xml:space="preserve"> </w:t>
+      </w:r>
+      <w:proofErr w:type="spellStart"/>
+      <w:proofErr w:type="gramEnd"/>
+      <w:r>
+        <w:t>Integrated</w:t>
+      </w:r>
+      <w:proofErr w:type="spellEnd"/>
+      <w:r>
+        <w:t xml:space="preserve"> RST RAID 0-10 </w:t>
       </w:r>
       <w:r>
         <w:t>)</w:t>
@@ -7081,7 +7766,15 @@
         <w:t xml:space="preserve"> </w:t>
       </w:r>
       <w:r>
-        <w:t xml:space="preserve">его id = </w:t>
+        <w:t xml:space="preserve">его </w:t>
+      </w:r>
+      <w:proofErr w:type="spellStart"/>
+      <w:r>
+        <w:t>id</w:t>
+      </w:r>
+      <w:proofErr w:type="spellEnd"/>
+      <w:r>
+        <w:t xml:space="preserve"> = </w:t>
       </w:r>
       <w:r>
         <w:t>132.</w:t>
@@ -7092,7 +7785,15 @@
         <w:pStyle w:val="a8"/>
       </w:pPr>
       <w:r>
-        <w:t xml:space="preserve">Он стоит первым и становится не доступен, если выбран хотя бы один </w:t>
+        <w:t xml:space="preserve">Он стоит первым и становится не доступен, если </w:t>
+      </w:r>
+      <w:proofErr w:type="gramStart"/>
+      <w:r>
+        <w:t>выбран</w:t>
+      </w:r>
+      <w:proofErr w:type="gramEnd"/>
+      <w:r>
+        <w:t xml:space="preserve"> хотя бы один </w:t>
       </w:r>
       <w:r>
         <w:t>“</w:t>
@@ -7161,7 +7862,21 @@
         <w:rPr>
           <w:u w:val="single"/>
         </w:rPr>
-        <w:t>Дополнительные параметры (Options):</w:t>
+        <w:t>Дополнительные параметры (</w:t>
+      </w:r>
+      <w:proofErr w:type="spellStart"/>
+      <w:r>
+        <w:rPr>
+          <w:u w:val="single"/>
+        </w:rPr>
+        <w:t>Options</w:t>
+      </w:r>
+      <w:proofErr w:type="spellEnd"/>
+      <w:r>
+        <w:rPr>
+          <w:u w:val="single"/>
+        </w:rPr>
+        <w:t>):</w:t>
       </w:r>
     </w:p>
     <w:p>
@@ -7237,15 +7952,22 @@
       <w:pPr>
         <w:pStyle w:val="a8"/>
       </w:pPr>
-      <w:r>
-        <w:t xml:space="preserve">Проверяется поддерживает ли выбранный контроллер очередной уровень </w:t>
+      <w:proofErr w:type="gramStart"/>
+      <w:r>
+        <w:t>Проверяется</w:t>
+      </w:r>
+      <w:proofErr w:type="gramEnd"/>
+      <w:r>
+        <w:t xml:space="preserve"> поддерживает ли выбранный контроллер очередной уровень </w:t>
       </w:r>
       <w:r>
         <w:t>“</w:t>
       </w:r>
+      <w:proofErr w:type="spellStart"/>
       <w:r>
         <w:t>raid</w:t>
       </w:r>
+      <w:proofErr w:type="spellEnd"/>
       <w:r>
         <w:t xml:space="preserve">” </w:t>
       </w:r>
@@ -7258,7 +7980,15 @@
         <w:pStyle w:val="a8"/>
       </w:pPr>
       <w:r>
-        <w:t>Если успешно то происходит проверка на количество дисков. Смотри список ниже:</w:t>
+        <w:t xml:space="preserve">Если </w:t>
+      </w:r>
+      <w:proofErr w:type="gramStart"/>
+      <w:r>
+        <w:t>успешно</w:t>
+      </w:r>
+      <w:proofErr w:type="gramEnd"/>
+      <w:r>
+        <w:t xml:space="preserve"> то происходит проверка на количество дисков. Смотри список ниже:</w:t>
       </w:r>
     </w:p>
     <w:p>
@@ -7360,15 +8090,28 @@
       </w:pPr>
       <w:r>
         <w:lastRenderedPageBreak/>
-        <w:t>Таким образом получаем конечный список возможных уровней.</w:t>
-      </w:r>
-    </w:p>
-    <w:p>
-      <w:pPr>
-        <w:pStyle w:val="a8"/>
-      </w:pPr>
-      <w:r>
-        <w:t>Уровни которые не удовлетворяют условиям отображаются не активными и выбрать их нельзя.</w:t>
+        <w:t xml:space="preserve">Таким </w:t>
+      </w:r>
+      <w:proofErr w:type="gramStart"/>
+      <w:r>
+        <w:t>образом</w:t>
+      </w:r>
+      <w:proofErr w:type="gramEnd"/>
+      <w:r>
+        <w:t xml:space="preserve"> получаем конечный список возможных уровней.</w:t>
+      </w:r>
+    </w:p>
+    <w:p>
+      <w:pPr>
+        <w:pStyle w:val="a8"/>
+      </w:pPr>
+      <w:proofErr w:type="gramStart"/>
+      <w:r>
+        <w:t>Уровни</w:t>
+      </w:r>
+      <w:proofErr w:type="gramEnd"/>
+      <w:r>
+        <w:t xml:space="preserve"> которые не удовлетворяют условиям отображаются не активными и выбрать их нельзя.</w:t>
       </w:r>
     </w:p>
     <w:p>
@@ -7381,9 +8124,11 @@
         </w:rPr>
         <w:t>N</w:t>
       </w:r>
+      <w:proofErr w:type="spellStart"/>
       <w:r>
         <w:t>one</w:t>
       </w:r>
+      <w:proofErr w:type="spellEnd"/>
       <w:r>
         <w:t xml:space="preserve"> (</w:t>
       </w:r>
@@ -7416,41 +8161,11 @@
     <w:p/>
     <w:p/>
     <w:p/>
-    <w:p>
-      <w:pPr>
-        <w:rPr>
-          <w:lang w:val="en-US"/>
-        </w:rPr>
-      </w:pPr>
-    </w:p>
-    <w:p>
-      <w:pPr>
-        <w:rPr>
-          <w:lang w:val="en-US"/>
-        </w:rPr>
-      </w:pPr>
-    </w:p>
-    <w:p>
-      <w:pPr>
-        <w:rPr>
-          <w:lang w:val="en-US"/>
-        </w:rPr>
-      </w:pPr>
-    </w:p>
-    <w:p>
-      <w:pPr>
-        <w:rPr>
-          <w:lang w:val="en-US"/>
-        </w:rPr>
-      </w:pPr>
-    </w:p>
-    <w:p>
-      <w:pPr>
-        <w:rPr>
-          <w:lang w:val="en-US"/>
-        </w:rPr>
-      </w:pPr>
-    </w:p>
+    <w:p/>
+    <w:p/>
+    <w:p/>
+    <w:p/>
+    <w:p/>
     <w:p>
       <w:pPr>
         <w:pStyle w:val="1"/>
@@ -7522,15 +8237,34 @@
         <w:rPr>
           <w:u w:val="single"/>
         </w:rPr>
-        <w:t>Дополнительные параметры (Options):</w:t>
-      </w:r>
-    </w:p>
-    <w:p>
-      <w:pPr>
-        <w:pStyle w:val="a8"/>
-      </w:pPr>
-      <w:r>
-        <w:t>short_name - короткое название</w:t>
+        <w:t>Дополнительные параметры (</w:t>
+      </w:r>
+      <w:proofErr w:type="spellStart"/>
+      <w:r>
+        <w:rPr>
+          <w:u w:val="single"/>
+        </w:rPr>
+        <w:t>Options</w:t>
+      </w:r>
+      <w:proofErr w:type="spellEnd"/>
+      <w:r>
+        <w:rPr>
+          <w:u w:val="single"/>
+        </w:rPr>
+        <w:t>):</w:t>
+      </w:r>
+    </w:p>
+    <w:p>
+      <w:pPr>
+        <w:pStyle w:val="a8"/>
+      </w:pPr>
+      <w:proofErr w:type="spellStart"/>
+      <w:r>
+        <w:t>short_name</w:t>
+      </w:r>
+      <w:proofErr w:type="spellEnd"/>
+      <w:r>
+        <w:t xml:space="preserve"> - короткое название</w:t>
       </w:r>
     </w:p>
     <w:p>
@@ -7594,12 +8328,14 @@
       <w:r>
         <w:t xml:space="preserve"> </w:t>
       </w:r>
+      <w:proofErr w:type="gramStart"/>
       <w:r>
         <w:rPr>
           <w:lang w:val="en-US"/>
         </w:rPr>
         <w:t>Windows</w:t>
       </w:r>
+      <w:proofErr w:type="gramEnd"/>
       <w:r>
         <w:t xml:space="preserve"> </w:t>
       </w:r>
@@ -7617,9 +8353,11 @@
       <w:r>
         <w:t>”</w:t>
       </w:r>
+      <w:proofErr w:type="spellStart"/>
       <w:r>
         <w:t>cpu_count</w:t>
       </w:r>
+      <w:proofErr w:type="spellEnd"/>
       <w:r>
         <w:t>”</w:t>
       </w:r>
@@ -7663,7 +8401,15 @@
         <w:pStyle w:val="a8"/>
       </w:pPr>
       <w:r>
-        <w:t>При выборе ОС семейства Windows ниже отображаются следующие зависимые параметры:</w:t>
+        <w:t xml:space="preserve">При выборе ОС семейства </w:t>
+      </w:r>
+      <w:proofErr w:type="spellStart"/>
+      <w:r>
+        <w:t>Windows</w:t>
+      </w:r>
+      <w:proofErr w:type="spellEnd"/>
+      <w:r>
+        <w:t xml:space="preserve"> ниже отображаются следующие зависимые параметры:</w:t>
       </w:r>
     </w:p>
     <w:p>
@@ -7787,6 +8533,9 @@
         <w:t>(</w:t>
       </w:r>
       <w:r>
+        <w:rPr>
+          <w:lang w:val="en-US"/>
+        </w:rPr>
         <w:t>3</w:t>
       </w:r>
       <w:r>
@@ -7803,9 +8552,11 @@
           <w:lang w:val="en-US"/>
         </w:rPr>
       </w:pPr>
+      <w:proofErr w:type="spellStart"/>
       <w:r>
         <w:t>Count</w:t>
       </w:r>
+      <w:proofErr w:type="spellEnd"/>
       <w:r>
         <w:rPr>
           <w:lang w:val="en-US"/>
@@ -7853,9 +8604,19 @@
       <w:pPr>
         <w:pStyle w:val="a8"/>
       </w:pPr>
-      <w:r>
-        <w:t>Control Panel</w:t>
-      </w:r>
+      <w:proofErr w:type="spellStart"/>
+      <w:r>
+        <w:t>Control</w:t>
+      </w:r>
+      <w:proofErr w:type="spellEnd"/>
+      <w:r>
+        <w:t xml:space="preserve"> </w:t>
+      </w:r>
+      <w:proofErr w:type="spellStart"/>
+      <w:r>
+        <w:t>Panel</w:t>
+      </w:r>
+      <w:proofErr w:type="spellEnd"/>
       <w:r>
         <w:tab/>
       </w:r>
@@ -7885,8 +8646,13 @@
       <w:r>
         <w:t xml:space="preserve">Список </w:t>
       </w:r>
-      <w:r>
-        <w:t>битности ОС (32, 64)</w:t>
+      <w:proofErr w:type="spellStart"/>
+      <w:r>
+        <w:t>битности</w:t>
+      </w:r>
+      <w:proofErr w:type="spellEnd"/>
+      <w:r>
+        <w:t xml:space="preserve"> ОС (32, 64)</w:t>
       </w:r>
     </w:p>
     <w:p>
@@ -7921,15 +8687,34 @@
         <w:rPr>
           <w:u w:val="single"/>
         </w:rPr>
-        <w:t>Дополнительные параметры (Options):</w:t>
-      </w:r>
-    </w:p>
-    <w:p>
-      <w:pPr>
-        <w:pStyle w:val="a8"/>
-      </w:pPr>
-      <w:r>
-        <w:t>short_name - короткое название</w:t>
+        <w:t>Дополнительные параметры (</w:t>
+      </w:r>
+      <w:proofErr w:type="spellStart"/>
+      <w:r>
+        <w:rPr>
+          <w:u w:val="single"/>
+        </w:rPr>
+        <w:t>Options</w:t>
+      </w:r>
+      <w:proofErr w:type="spellEnd"/>
+      <w:r>
+        <w:rPr>
+          <w:u w:val="single"/>
+        </w:rPr>
+        <w:t>):</w:t>
+      </w:r>
+    </w:p>
+    <w:p>
+      <w:pPr>
+        <w:pStyle w:val="a8"/>
+      </w:pPr>
+      <w:proofErr w:type="spellStart"/>
+      <w:r>
+        <w:t>short_name</w:t>
+      </w:r>
+      <w:proofErr w:type="spellEnd"/>
+      <w:r>
+        <w:t xml:space="preserve"> - короткое название</w:t>
       </w:r>
     </w:p>
     <w:p>
@@ -7987,8 +8772,13 @@
       <w:r>
         <w:t xml:space="preserve">Список </w:t>
       </w:r>
-      <w:r>
-        <w:t>возможных CP</w:t>
+      <w:proofErr w:type="gramStart"/>
+      <w:r>
+        <w:t>возможных</w:t>
+      </w:r>
+      <w:proofErr w:type="gramEnd"/>
+      <w:r>
+        <w:t xml:space="preserve"> CP</w:t>
       </w:r>
     </w:p>
     <w:p>
@@ -8027,15 +8817,34 @@
         <w:rPr>
           <w:u w:val="single"/>
         </w:rPr>
-        <w:t>Дополнительные параметры (Options):</w:t>
-      </w:r>
-    </w:p>
-    <w:p>
-      <w:pPr>
-        <w:pStyle w:val="a8"/>
-      </w:pPr>
-      <w:r>
-        <w:t>short_name - короткое название</w:t>
+        <w:t>Дополнительные параметры (</w:t>
+      </w:r>
+      <w:proofErr w:type="spellStart"/>
+      <w:r>
+        <w:rPr>
+          <w:u w:val="single"/>
+        </w:rPr>
+        <w:t>Options</w:t>
+      </w:r>
+      <w:proofErr w:type="spellEnd"/>
+      <w:r>
+        <w:rPr>
+          <w:u w:val="single"/>
+        </w:rPr>
+        <w:t>):</w:t>
+      </w:r>
+    </w:p>
+    <w:p>
+      <w:pPr>
+        <w:pStyle w:val="a8"/>
+      </w:pPr>
+      <w:proofErr w:type="spellStart"/>
+      <w:r>
+        <w:t>short_name</w:t>
+      </w:r>
+      <w:proofErr w:type="spellEnd"/>
+      <w:r>
+        <w:t xml:space="preserve"> - короткое название</w:t>
       </w:r>
     </w:p>
     <w:p>
@@ -8071,7 +8880,17 @@
         <w:t>Вывод спи</w:t>
       </w:r>
       <w:r>
-        <w:t>ска зависит от выбранной ОС (п 3</w:t>
+        <w:t>ска зависит от выбранной ОС (</w:t>
+      </w:r>
+      <w:proofErr w:type="spellStart"/>
+      <w:proofErr w:type="gramStart"/>
+      <w:r>
+        <w:t>п</w:t>
+      </w:r>
+      <w:proofErr w:type="spellEnd"/>
+      <w:proofErr w:type="gramEnd"/>
+      <w:r>
+        <w:t xml:space="preserve"> 3</w:t>
       </w:r>
       <w:r>
         <w:t>.1)</w:t>
@@ -8121,7 +8940,21 @@
         <w:rPr>
           <w:rStyle w:val="jsonname"/>
         </w:rPr>
-        <w:t>"CostLicenseWin"</w:t>
+        <w:t>"</w:t>
+      </w:r>
+      <w:proofErr w:type="spellStart"/>
+      <w:r>
+        <w:rPr>
+          <w:rStyle w:val="jsonname"/>
+        </w:rPr>
+        <w:t>CostLicenseWin</w:t>
+      </w:r>
+      <w:proofErr w:type="spellEnd"/>
+      <w:r>
+        <w:rPr>
+          <w:rStyle w:val="jsonname"/>
+        </w:rPr>
+        <w:t>"</w:t>
       </w:r>
     </w:p>
     <w:p>
@@ -8154,15 +8987,34 @@
         <w:rPr>
           <w:u w:val="single"/>
         </w:rPr>
-        <w:t>Дополнительные параметры (Options):</w:t>
-      </w:r>
-    </w:p>
-    <w:p>
-      <w:pPr>
-        <w:pStyle w:val="a8"/>
-      </w:pPr>
-      <w:r>
-        <w:t>short_name - короткое название</w:t>
+        <w:t>Дополнительные параметры (</w:t>
+      </w:r>
+      <w:proofErr w:type="spellStart"/>
+      <w:r>
+        <w:rPr>
+          <w:u w:val="single"/>
+        </w:rPr>
+        <w:t>Options</w:t>
+      </w:r>
+      <w:proofErr w:type="spellEnd"/>
+      <w:r>
+        <w:rPr>
+          <w:u w:val="single"/>
+        </w:rPr>
+        <w:t>):</w:t>
+      </w:r>
+    </w:p>
+    <w:p>
+      <w:pPr>
+        <w:pStyle w:val="a8"/>
+      </w:pPr>
+      <w:proofErr w:type="spellStart"/>
+      <w:r>
+        <w:t>short_name</w:t>
+      </w:r>
+      <w:proofErr w:type="spellEnd"/>
+      <w:r>
+        <w:t xml:space="preserve"> - короткое название</w:t>
       </w:r>
     </w:p>
     <w:p>
@@ -8204,7 +9056,17 @@
         <w:t>Вывод спи</w:t>
       </w:r>
       <w:r>
-        <w:t>ска зависит от выбранной ОС (п 3</w:t>
+        <w:t>ска зависит от выбранной ОС (</w:t>
+      </w:r>
+      <w:proofErr w:type="spellStart"/>
+      <w:proofErr w:type="gramStart"/>
+      <w:r>
+        <w:t>п</w:t>
+      </w:r>
+      <w:proofErr w:type="spellEnd"/>
+      <w:proofErr w:type="gramEnd"/>
+      <w:r>
+        <w:t xml:space="preserve"> 3</w:t>
       </w:r>
       <w:r>
         <w:t>.1)</w:t>
@@ -8274,15 +9136,34 @@
         <w:rPr>
           <w:u w:val="single"/>
         </w:rPr>
-        <w:t>Дополнительные параметры (Options):</w:t>
-      </w:r>
-    </w:p>
-    <w:p>
-      <w:pPr>
-        <w:pStyle w:val="a8"/>
-      </w:pPr>
-      <w:r>
-        <w:t>short_name - короткое название</w:t>
+        <w:t>Дополнительные параметры (</w:t>
+      </w:r>
+      <w:proofErr w:type="spellStart"/>
+      <w:r>
+        <w:rPr>
+          <w:u w:val="single"/>
+        </w:rPr>
+        <w:t>Options</w:t>
+      </w:r>
+      <w:proofErr w:type="spellEnd"/>
+      <w:r>
+        <w:rPr>
+          <w:u w:val="single"/>
+        </w:rPr>
+        <w:t>):</w:t>
+      </w:r>
+    </w:p>
+    <w:p>
+      <w:pPr>
+        <w:pStyle w:val="a8"/>
+      </w:pPr>
+      <w:proofErr w:type="spellStart"/>
+      <w:r>
+        <w:t>short_name</w:t>
+      </w:r>
+      <w:proofErr w:type="spellEnd"/>
+      <w:r>
+        <w:t xml:space="preserve"> - короткое название</w:t>
       </w:r>
     </w:p>
     <w:p>
@@ -8324,7 +9205,17 @@
         <w:t>Вывод спи</w:t>
       </w:r>
       <w:r>
-        <w:t>ска зависит от выбранной ОС (п 3</w:t>
+        <w:t>ска зависит от выбранной ОС (</w:t>
+      </w:r>
+      <w:proofErr w:type="spellStart"/>
+      <w:proofErr w:type="gramStart"/>
+      <w:r>
+        <w:t>п</w:t>
+      </w:r>
+      <w:proofErr w:type="spellEnd"/>
+      <w:proofErr w:type="gramEnd"/>
+      <w:r>
+        <w:t xml:space="preserve"> 3</w:t>
       </w:r>
       <w:r>
         <w:t>.1)</w:t>
@@ -8348,9 +9239,11 @@
       <w:r>
         <w:t xml:space="preserve">Список </w:t>
       </w:r>
+      <w:proofErr w:type="spellStart"/>
       <w:r>
         <w:t>Exchange</w:t>
       </w:r>
+      <w:proofErr w:type="spellEnd"/>
     </w:p>
     <w:p>
       <w:pPr>
@@ -8368,10 +9261,36 @@
         <w:t>Цена умножа</w:t>
       </w:r>
       <w:r>
-        <w:t>ется на количество лицензий (п 3</w:t>
-      </w:r>
-      <w:r>
-        <w:t>.5.1). Минимально 1 лицензия при выбранном Exchange.</w:t>
+        <w:t>ется на количество лицензий (</w:t>
+      </w:r>
+      <w:proofErr w:type="spellStart"/>
+      <w:proofErr w:type="gramStart"/>
+      <w:r>
+        <w:t>п</w:t>
+      </w:r>
+      <w:proofErr w:type="spellEnd"/>
+      <w:proofErr w:type="gramEnd"/>
+      <w:r>
+        <w:t xml:space="preserve"> 3</w:t>
+      </w:r>
+      <w:r>
+        <w:t xml:space="preserve">.5.1). Минимально 1 лицензия при </w:t>
+      </w:r>
+      <w:proofErr w:type="gramStart"/>
+      <w:r>
+        <w:t>выбранном</w:t>
+      </w:r>
+      <w:proofErr w:type="gramEnd"/>
+      <w:r>
+        <w:t xml:space="preserve"> </w:t>
+      </w:r>
+      <w:proofErr w:type="spellStart"/>
+      <w:r>
+        <w:t>Exchange</w:t>
+      </w:r>
+      <w:proofErr w:type="spellEnd"/>
+      <w:r>
+        <w:t>.</w:t>
       </w:r>
     </w:p>
     <w:p>
@@ -8398,15 +9317,34 @@
         <w:rPr>
           <w:u w:val="single"/>
         </w:rPr>
-        <w:t>Дополнительные параметры (Options):</w:t>
-      </w:r>
-    </w:p>
-    <w:p>
-      <w:pPr>
-        <w:pStyle w:val="a8"/>
-      </w:pPr>
-      <w:r>
-        <w:t>short_name - короткое название</w:t>
+        <w:t>Дополнительные параметры (</w:t>
+      </w:r>
+      <w:proofErr w:type="spellStart"/>
+      <w:r>
+        <w:rPr>
+          <w:u w:val="single"/>
+        </w:rPr>
+        <w:t>Options</w:t>
+      </w:r>
+      <w:proofErr w:type="spellEnd"/>
+      <w:r>
+        <w:rPr>
+          <w:u w:val="single"/>
+        </w:rPr>
+        <w:t>):</w:t>
+      </w:r>
+    </w:p>
+    <w:p>
+      <w:pPr>
+        <w:pStyle w:val="a8"/>
+      </w:pPr>
+      <w:proofErr w:type="spellStart"/>
+      <w:r>
+        <w:t>short_name</w:t>
+      </w:r>
+      <w:proofErr w:type="spellEnd"/>
+      <w:r>
+        <w:t xml:space="preserve"> - короткое название</w:t>
       </w:r>
     </w:p>
     <w:p>
@@ -8439,7 +9377,17 @@
         <w:pStyle w:val="a8"/>
       </w:pPr>
       <w:r>
-        <w:t xml:space="preserve">Вывод списка зависит от выбранной ОС (п </w:t>
+        <w:t>Вывод списка зависит от выбранной ОС (</w:t>
+      </w:r>
+      <w:proofErr w:type="spellStart"/>
+      <w:proofErr w:type="gramStart"/>
+      <w:r>
+        <w:t>п</w:t>
+      </w:r>
+      <w:proofErr w:type="spellEnd"/>
+      <w:proofErr w:type="gramEnd"/>
+      <w:r>
+        <w:t xml:space="preserve"> </w:t>
       </w:r>
       <w:r>
         <w:t>3</w:t>
@@ -8467,7 +9415,15 @@
         <w:pStyle w:val="a8"/>
       </w:pPr>
       <w:r>
-        <w:t>Количество Exchange лицензий</w:t>
+        <w:t xml:space="preserve">Количество </w:t>
+      </w:r>
+      <w:proofErr w:type="spellStart"/>
+      <w:r>
+        <w:t>Exchange</w:t>
+      </w:r>
+      <w:proofErr w:type="spellEnd"/>
+      <w:r>
+        <w:t xml:space="preserve"> лицензий</w:t>
       </w:r>
     </w:p>
     <w:p>
@@ -8505,7 +9461,21 @@
         <w:rPr>
           <w:u w:val="single"/>
         </w:rPr>
-        <w:t>Дополнительные параметры (Options):</w:t>
+        <w:t>Дополнительные параметры (</w:t>
+      </w:r>
+      <w:proofErr w:type="spellStart"/>
+      <w:r>
+        <w:rPr>
+          <w:u w:val="single"/>
+        </w:rPr>
+        <w:t>Options</w:t>
+      </w:r>
+      <w:proofErr w:type="spellEnd"/>
+      <w:r>
+        <w:rPr>
+          <w:u w:val="single"/>
+        </w:rPr>
+        <w:t>):</w:t>
       </w:r>
     </w:p>
     <w:p>
@@ -8563,7 +9533,17 @@
         <w:t>Вывод спи</w:t>
       </w:r>
       <w:r>
-        <w:t>ска зависит от выбранной ОС (п 3</w:t>
+        <w:t>ска зависит от выбранной ОС (</w:t>
+      </w:r>
+      <w:proofErr w:type="spellStart"/>
+      <w:proofErr w:type="gramStart"/>
+      <w:r>
+        <w:t>п</w:t>
+      </w:r>
+      <w:proofErr w:type="spellEnd"/>
+      <w:proofErr w:type="gramEnd"/>
+      <w:r>
+        <w:t xml:space="preserve"> 3</w:t>
       </w:r>
       <w:r>
         <w:t>.1)</w:t>
@@ -8587,7 +9567,17 @@
         <w:pStyle w:val="a8"/>
       </w:pPr>
       <w:r>
-        <w:t xml:space="preserve">По умолчанию когда ничего не выбрано (п </w:t>
+        <w:t>По умолчанию когда ничего не выбрано (</w:t>
+      </w:r>
+      <w:proofErr w:type="spellStart"/>
+      <w:proofErr w:type="gramStart"/>
+      <w:r>
+        <w:t>п</w:t>
+      </w:r>
+      <w:proofErr w:type="spellEnd"/>
+      <w:proofErr w:type="gramEnd"/>
+      <w:r>
+        <w:t xml:space="preserve"> </w:t>
       </w:r>
       <w:r>
         <w:t>3</w:t>
@@ -8601,15 +9591,39 @@
         <w:pStyle w:val="a8"/>
       </w:pPr>
       <w:r>
-        <w:t>Если выбрана Exchange значение становиться 1 если до этого было 0</w:t>
-      </w:r>
-    </w:p>
-    <w:p>
-      <w:pPr>
-        <w:pStyle w:val="a8"/>
-      </w:pPr>
-      <w:r>
-        <w:t>И оно становиться == 0 если опять ничего не выбрано.</w:t>
+        <w:t xml:space="preserve">Если выбрана </w:t>
+      </w:r>
+      <w:proofErr w:type="spellStart"/>
+      <w:r>
+        <w:t>Exchange</w:t>
+      </w:r>
+      <w:proofErr w:type="spellEnd"/>
+      <w:r>
+        <w:t xml:space="preserve"> значение становиться </w:t>
+      </w:r>
+      <w:proofErr w:type="gramStart"/>
+      <w:r>
+        <w:t>1</w:t>
+      </w:r>
+      <w:proofErr w:type="gramEnd"/>
+      <w:r>
+        <w:t xml:space="preserve"> если до этого было 0</w:t>
+      </w:r>
+    </w:p>
+    <w:p>
+      <w:pPr>
+        <w:pStyle w:val="a8"/>
+      </w:pPr>
+      <w:r>
+        <w:t xml:space="preserve">И оно становиться == </w:t>
+      </w:r>
+      <w:proofErr w:type="gramStart"/>
+      <w:r>
+        <w:t>0</w:t>
+      </w:r>
+      <w:proofErr w:type="gramEnd"/>
+      <w:r>
+        <w:t xml:space="preserve"> если опять ничего не выбрано.</w:t>
       </w:r>
     </w:p>
     <w:p/>
@@ -8637,9 +9651,11 @@
       </w:pPr>
       <w:bookmarkStart w:id="3" w:name="_Traffic"/>
       <w:bookmarkEnd w:id="3"/>
+      <w:proofErr w:type="spellStart"/>
       <w:r>
         <w:t>Traffic</w:t>
       </w:r>
+      <w:proofErr w:type="spellEnd"/>
     </w:p>
     <w:p>
       <w:pPr>
@@ -8681,15 +9697,34 @@
         <w:rPr>
           <w:u w:val="single"/>
         </w:rPr>
-        <w:t>Дополнительные параметры (Options):</w:t>
-      </w:r>
-    </w:p>
-    <w:p>
-      <w:pPr>
-        <w:pStyle w:val="a8"/>
-      </w:pPr>
-      <w:r>
-        <w:t>short_name - короткое название</w:t>
+        <w:t>Дополнительные параметры (</w:t>
+      </w:r>
+      <w:proofErr w:type="spellStart"/>
+      <w:r>
+        <w:rPr>
+          <w:u w:val="single"/>
+        </w:rPr>
+        <w:t>Options</w:t>
+      </w:r>
+      <w:proofErr w:type="spellEnd"/>
+      <w:r>
+        <w:rPr>
+          <w:u w:val="single"/>
+        </w:rPr>
+        <w:t>):</w:t>
+      </w:r>
+    </w:p>
+    <w:p>
+      <w:pPr>
+        <w:pStyle w:val="a8"/>
+      </w:pPr>
+      <w:proofErr w:type="spellStart"/>
+      <w:r>
+        <w:t>short_name</w:t>
+      </w:r>
+      <w:proofErr w:type="spellEnd"/>
+      <w:r>
+        <w:t xml:space="preserve"> - короткое название</w:t>
       </w:r>
     </w:p>
     <w:p>
@@ -8751,9 +9786,11 @@
       </w:pPr>
       <w:bookmarkStart w:id="4" w:name="_Bandwidth"/>
       <w:bookmarkEnd w:id="4"/>
+      <w:proofErr w:type="spellStart"/>
       <w:r>
         <w:t>Bandwidth</w:t>
       </w:r>
+      <w:proofErr w:type="spellEnd"/>
     </w:p>
     <w:p>
       <w:pPr>
@@ -8795,15 +9832,34 @@
         <w:rPr>
           <w:u w:val="single"/>
         </w:rPr>
-        <w:t>Дополнительные параметры (Options):</w:t>
-      </w:r>
-    </w:p>
-    <w:p>
-      <w:pPr>
-        <w:pStyle w:val="a8"/>
-      </w:pPr>
-      <w:r>
-        <w:t>short_name - короткое название</w:t>
+        <w:t>Дополнительные параметры (</w:t>
+      </w:r>
+      <w:proofErr w:type="spellStart"/>
+      <w:r>
+        <w:rPr>
+          <w:u w:val="single"/>
+        </w:rPr>
+        <w:t>Options</w:t>
+      </w:r>
+      <w:proofErr w:type="spellEnd"/>
+      <w:r>
+        <w:rPr>
+          <w:u w:val="single"/>
+        </w:rPr>
+        <w:t>):</w:t>
+      </w:r>
+    </w:p>
+    <w:p>
+      <w:pPr>
+        <w:pStyle w:val="a8"/>
+      </w:pPr>
+      <w:proofErr w:type="spellStart"/>
+      <w:r>
+        <w:t>short_name</w:t>
+      </w:r>
+      <w:proofErr w:type="spellEnd"/>
+      <w:r>
+        <w:t xml:space="preserve"> - короткое название</w:t>
       </w:r>
     </w:p>
     <w:p>
@@ -8927,12 +9983,14 @@
       <w:r>
         <w:t>При выборе "1</w:t>
       </w:r>
+      <w:proofErr w:type="spellStart"/>
       <w:r>
         <w:rPr>
           <w:lang w:val="en-US"/>
         </w:rPr>
         <w:t>Gbps</w:t>
       </w:r>
+      <w:proofErr w:type="spellEnd"/>
       <w:r>
         <w:t xml:space="preserve"> (10)" убираем опцию "100 </w:t>
       </w:r>
@@ -8987,8 +10045,13 @@
         <w:pStyle w:val="2"/>
       </w:pPr>
       <w:r>
-        <w:t>DDOS protection</w:t>
-      </w:r>
+        <w:t xml:space="preserve">DDOS </w:t>
+      </w:r>
+      <w:proofErr w:type="spellStart"/>
+      <w:r>
+        <w:t>protection</w:t>
+      </w:r>
+      <w:proofErr w:type="spellEnd"/>
     </w:p>
     <w:p>
       <w:pPr>
@@ -9042,15 +10105,34 @@
         <w:rPr>
           <w:u w:val="single"/>
         </w:rPr>
-        <w:t>Дополнительные параметры (Options):</w:t>
-      </w:r>
-    </w:p>
-    <w:p>
-      <w:pPr>
-        <w:pStyle w:val="a8"/>
-      </w:pPr>
-      <w:r>
-        <w:t>short_name - короткое название</w:t>
+        <w:t>Дополнительные параметры (</w:t>
+      </w:r>
+      <w:proofErr w:type="spellStart"/>
+      <w:r>
+        <w:rPr>
+          <w:u w:val="single"/>
+        </w:rPr>
+        <w:t>Options</w:t>
+      </w:r>
+      <w:proofErr w:type="spellEnd"/>
+      <w:r>
+        <w:rPr>
+          <w:u w:val="single"/>
+        </w:rPr>
+        <w:t>):</w:t>
+      </w:r>
+    </w:p>
+    <w:p>
+      <w:pPr>
+        <w:pStyle w:val="a8"/>
+      </w:pPr>
+      <w:proofErr w:type="spellStart"/>
+      <w:r>
+        <w:t>short_name</w:t>
+      </w:r>
+      <w:proofErr w:type="spellEnd"/>
+      <w:r>
+        <w:t xml:space="preserve"> - короткое название</w:t>
       </w:r>
     </w:p>
     <w:p>
@@ -9126,15 +10208,34 @@
         <w:rPr>
           <w:u w:val="single"/>
         </w:rPr>
-        <w:t>Дополнительные параметры (Options):</w:t>
-      </w:r>
-    </w:p>
-    <w:p>
-      <w:pPr>
-        <w:pStyle w:val="a8"/>
-      </w:pPr>
-      <w:r>
-        <w:t>short_name - короткое название</w:t>
+        <w:t>Дополнительные параметры (</w:t>
+      </w:r>
+      <w:proofErr w:type="spellStart"/>
+      <w:r>
+        <w:rPr>
+          <w:u w:val="single"/>
+        </w:rPr>
+        <w:t>Options</w:t>
+      </w:r>
+      <w:proofErr w:type="spellEnd"/>
+      <w:r>
+        <w:rPr>
+          <w:u w:val="single"/>
+        </w:rPr>
+        <w:t>):</w:t>
+      </w:r>
+    </w:p>
+    <w:p>
+      <w:pPr>
+        <w:pStyle w:val="a8"/>
+      </w:pPr>
+      <w:proofErr w:type="spellStart"/>
+      <w:r>
+        <w:t>short_name</w:t>
+      </w:r>
+      <w:proofErr w:type="spellEnd"/>
+      <w:r>
+        <w:t xml:space="preserve"> - короткое название</w:t>
       </w:r>
     </w:p>
     <w:p>
@@ -9222,15 +10323,34 @@
         <w:rPr>
           <w:u w:val="single"/>
         </w:rPr>
-        <w:t>Дополнительные параметры (Options):</w:t>
-      </w:r>
-    </w:p>
-    <w:p>
-      <w:pPr>
-        <w:pStyle w:val="a8"/>
-      </w:pPr>
-      <w:r>
-        <w:t>short_name - короткое название</w:t>
+        <w:t>Дополнительные параметры (</w:t>
+      </w:r>
+      <w:proofErr w:type="spellStart"/>
+      <w:r>
+        <w:rPr>
+          <w:u w:val="single"/>
+        </w:rPr>
+        <w:t>Options</w:t>
+      </w:r>
+      <w:proofErr w:type="spellEnd"/>
+      <w:r>
+        <w:rPr>
+          <w:u w:val="single"/>
+        </w:rPr>
+        <w:t>):</w:t>
+      </w:r>
+    </w:p>
+    <w:p>
+      <w:pPr>
+        <w:pStyle w:val="a8"/>
+      </w:pPr>
+      <w:proofErr w:type="spellStart"/>
+      <w:r>
+        <w:t>short_name</w:t>
+      </w:r>
+      <w:proofErr w:type="spellEnd"/>
+      <w:r>
+        <w:t xml:space="preserve"> - короткое название</w:t>
       </w:r>
     </w:p>
     <w:p>
@@ -9264,8 +10384,13 @@
       </w:pPr>
       <w:r>
         <w:lastRenderedPageBreak/>
-        <w:t>FTP Backup</w:t>
-      </w:r>
+        <w:t xml:space="preserve">FTP </w:t>
+      </w:r>
+      <w:proofErr w:type="spellStart"/>
+      <w:r>
+        <w:t>Backup</w:t>
+      </w:r>
+      <w:proofErr w:type="spellEnd"/>
     </w:p>
     <w:p>
       <w:pPr>
@@ -9319,15 +10444,34 @@
         <w:rPr>
           <w:u w:val="single"/>
         </w:rPr>
-        <w:t>Дополнительные параметры (Options):</w:t>
-      </w:r>
-    </w:p>
-    <w:p>
-      <w:pPr>
-        <w:pStyle w:val="a8"/>
-      </w:pPr>
-      <w:r>
-        <w:t>short_name - короткое название</w:t>
+        <w:t>Дополнительные параметры (</w:t>
+      </w:r>
+      <w:proofErr w:type="spellStart"/>
+      <w:r>
+        <w:rPr>
+          <w:u w:val="single"/>
+        </w:rPr>
+        <w:t>Options</w:t>
+      </w:r>
+      <w:proofErr w:type="spellEnd"/>
+      <w:r>
+        <w:rPr>
+          <w:u w:val="single"/>
+        </w:rPr>
+        <w:t>):</w:t>
+      </w:r>
+    </w:p>
+    <w:p>
+      <w:pPr>
+        <w:pStyle w:val="a8"/>
+      </w:pPr>
+      <w:proofErr w:type="spellStart"/>
+      <w:r>
+        <w:t>short_name</w:t>
+      </w:r>
+      <w:proofErr w:type="spellEnd"/>
+      <w:r>
+        <w:t xml:space="preserve"> - короткое название</w:t>
       </w:r>
     </w:p>
     <w:p>
@@ -9363,8 +10507,16 @@
         <w:rPr>
           <w:lang w:val="en-US"/>
         </w:rPr>
-        <w:t>IPv6 блок</w:t>
-      </w:r>
+        <w:t xml:space="preserve">IPv6 </w:t>
+      </w:r>
+      <w:proofErr w:type="spellStart"/>
+      <w:r>
+        <w:rPr>
+          <w:lang w:val="en-US"/>
+        </w:rPr>
+        <w:t>блок</w:t>
+      </w:r>
+      <w:proofErr w:type="spellEnd"/>
     </w:p>
     <w:p>
       <w:pPr>
@@ -9420,26 +10572,45 @@
         <w:t xml:space="preserve"> категории </w:t>
       </w:r>
       <w:r>
-        <w:t>и результирующий label</w:t>
-      </w:r>
-    </w:p>
-    <w:p>
-      <w:pPr>
-        <w:pStyle w:val="a8"/>
-      </w:pPr>
-    </w:p>
-    <w:p>
-      <w:pPr>
-        <w:pStyle w:val="a8"/>
-        <w:rPr>
-          <w:u w:val="single"/>
-        </w:rPr>
-      </w:pPr>
-      <w:r>
-        <w:rPr>
-          <w:u w:val="single"/>
-        </w:rPr>
-        <w:t>Дополнительные параметры (Options):</w:t>
+        <w:t xml:space="preserve">и результирующий </w:t>
+      </w:r>
+      <w:proofErr w:type="spellStart"/>
+      <w:r>
+        <w:t>label</w:t>
+      </w:r>
+      <w:proofErr w:type="spellEnd"/>
+    </w:p>
+    <w:p>
+      <w:pPr>
+        <w:pStyle w:val="a8"/>
+      </w:pPr>
+    </w:p>
+    <w:p>
+      <w:pPr>
+        <w:pStyle w:val="a8"/>
+        <w:rPr>
+          <w:u w:val="single"/>
+        </w:rPr>
+      </w:pPr>
+      <w:r>
+        <w:rPr>
+          <w:u w:val="single"/>
+        </w:rPr>
+        <w:t>Дополнительные параметры (</w:t>
+      </w:r>
+      <w:proofErr w:type="spellStart"/>
+      <w:r>
+        <w:rPr>
+          <w:u w:val="single"/>
+        </w:rPr>
+        <w:t>Options</w:t>
+      </w:r>
+      <w:proofErr w:type="spellEnd"/>
+      <w:r>
+        <w:rPr>
+          <w:u w:val="single"/>
+        </w:rPr>
+        <w:t>):</w:t>
       </w:r>
       <w:r>
         <w:rPr>
@@ -9694,97 +10865,86 @@
         <w:pStyle w:val="a8"/>
         <w:rPr>
           <w:u w:val="single"/>
-          <w:lang w:val="en-US"/>
-        </w:rPr>
-      </w:pPr>
-    </w:p>
-    <w:p>
-      <w:pPr>
-        <w:pStyle w:val="a8"/>
-        <w:rPr>
-          <w:u w:val="single"/>
-          <w:lang w:val="en-US"/>
-        </w:rPr>
-      </w:pPr>
-    </w:p>
-    <w:p>
-      <w:pPr>
-        <w:pStyle w:val="a8"/>
-        <w:rPr>
-          <w:u w:val="single"/>
-          <w:lang w:val="en-US"/>
-        </w:rPr>
-      </w:pPr>
-    </w:p>
-    <w:p>
-      <w:pPr>
-        <w:pStyle w:val="a8"/>
-        <w:rPr>
-          <w:u w:val="single"/>
-          <w:lang w:val="en-US"/>
-        </w:rPr>
-      </w:pPr>
-    </w:p>
-    <w:p>
-      <w:pPr>
-        <w:pStyle w:val="a8"/>
-        <w:rPr>
-          <w:u w:val="single"/>
-          <w:lang w:val="en-US"/>
-        </w:rPr>
-      </w:pPr>
-    </w:p>
-    <w:p>
-      <w:pPr>
-        <w:pStyle w:val="a8"/>
-        <w:rPr>
-          <w:u w:val="single"/>
-          <w:lang w:val="en-US"/>
-        </w:rPr>
-      </w:pPr>
-    </w:p>
-    <w:p>
-      <w:pPr>
-        <w:pStyle w:val="a8"/>
-        <w:rPr>
-          <w:u w:val="single"/>
-          <w:lang w:val="en-US"/>
-        </w:rPr>
-      </w:pPr>
-    </w:p>
-    <w:p>
-      <w:pPr>
-        <w:pStyle w:val="a8"/>
-        <w:rPr>
-          <w:u w:val="single"/>
-          <w:lang w:val="en-US"/>
-        </w:rPr>
-      </w:pPr>
-    </w:p>
-    <w:p>
-      <w:pPr>
-        <w:pStyle w:val="a8"/>
-        <w:rPr>
-          <w:u w:val="single"/>
-          <w:lang w:val="en-US"/>
-        </w:rPr>
-      </w:pPr>
-    </w:p>
-    <w:p>
-      <w:pPr>
-        <w:pStyle w:val="a8"/>
-        <w:rPr>
-          <w:u w:val="single"/>
-          <w:lang w:val="en-US"/>
-        </w:rPr>
-      </w:pPr>
-    </w:p>
-    <w:p>
-      <w:pPr>
-        <w:pStyle w:val="a8"/>
-        <w:rPr>
-          <w:u w:val="single"/>
-          <w:lang w:val="en-US"/>
+        </w:rPr>
+      </w:pPr>
+    </w:p>
+    <w:p>
+      <w:pPr>
+        <w:pStyle w:val="a8"/>
+        <w:rPr>
+          <w:u w:val="single"/>
+        </w:rPr>
+      </w:pPr>
+    </w:p>
+    <w:p>
+      <w:pPr>
+        <w:pStyle w:val="a8"/>
+        <w:rPr>
+          <w:u w:val="single"/>
+        </w:rPr>
+      </w:pPr>
+    </w:p>
+    <w:p>
+      <w:pPr>
+        <w:pStyle w:val="a8"/>
+        <w:rPr>
+          <w:u w:val="single"/>
+        </w:rPr>
+      </w:pPr>
+    </w:p>
+    <w:p>
+      <w:pPr>
+        <w:pStyle w:val="a8"/>
+        <w:rPr>
+          <w:u w:val="single"/>
+        </w:rPr>
+      </w:pPr>
+    </w:p>
+    <w:p>
+      <w:pPr>
+        <w:pStyle w:val="a8"/>
+        <w:rPr>
+          <w:u w:val="single"/>
+        </w:rPr>
+      </w:pPr>
+    </w:p>
+    <w:p>
+      <w:pPr>
+        <w:pStyle w:val="a8"/>
+        <w:rPr>
+          <w:u w:val="single"/>
+        </w:rPr>
+      </w:pPr>
+    </w:p>
+    <w:p>
+      <w:pPr>
+        <w:pStyle w:val="a8"/>
+        <w:rPr>
+          <w:u w:val="single"/>
+        </w:rPr>
+      </w:pPr>
+    </w:p>
+    <w:p>
+      <w:pPr>
+        <w:pStyle w:val="a8"/>
+        <w:rPr>
+          <w:u w:val="single"/>
+        </w:rPr>
+      </w:pPr>
+    </w:p>
+    <w:p>
+      <w:pPr>
+        <w:pStyle w:val="a8"/>
+        <w:rPr>
+          <w:u w:val="single"/>
+        </w:rPr>
+      </w:pPr>
+    </w:p>
+    <w:p>
+      <w:pPr>
+        <w:pStyle w:val="a8"/>
+        <w:rPr>
+          <w:u w:val="single"/>
         </w:rPr>
       </w:pPr>
     </w:p>
@@ -9807,9 +10967,27 @@
       <w:pPr>
         <w:pStyle w:val="2"/>
       </w:pPr>
-      <w:r>
-        <w:t>Service level agreement</w:t>
-      </w:r>
+      <w:proofErr w:type="spellStart"/>
+      <w:r>
+        <w:t>Service</w:t>
+      </w:r>
+      <w:proofErr w:type="spellEnd"/>
+      <w:r>
+        <w:t xml:space="preserve"> </w:t>
+      </w:r>
+      <w:proofErr w:type="spellStart"/>
+      <w:r>
+        <w:t>level</w:t>
+      </w:r>
+      <w:proofErr w:type="spellEnd"/>
+      <w:r>
+        <w:t xml:space="preserve"> </w:t>
+      </w:r>
+      <w:proofErr w:type="spellStart"/>
+      <w:r>
+        <w:t>agreement</w:t>
+      </w:r>
+      <w:proofErr w:type="spellEnd"/>
     </w:p>
     <w:p>
       <w:pPr>
@@ -9851,15 +11029,34 @@
         <w:rPr>
           <w:u w:val="single"/>
         </w:rPr>
-        <w:t>Дополнительные параметры (Options):</w:t>
-      </w:r>
-    </w:p>
-    <w:p>
-      <w:pPr>
-        <w:pStyle w:val="a8"/>
-      </w:pPr>
-      <w:r>
-        <w:t>short_name - короткое название</w:t>
+        <w:t>Дополнительные параметры (</w:t>
+      </w:r>
+      <w:proofErr w:type="spellStart"/>
+      <w:r>
+        <w:rPr>
+          <w:u w:val="single"/>
+        </w:rPr>
+        <w:t>Options</w:t>
+      </w:r>
+      <w:proofErr w:type="spellEnd"/>
+      <w:r>
+        <w:rPr>
+          <w:u w:val="single"/>
+        </w:rPr>
+        <w:t>):</w:t>
+      </w:r>
+    </w:p>
+    <w:p>
+      <w:pPr>
+        <w:pStyle w:val="a8"/>
+      </w:pPr>
+      <w:proofErr w:type="spellStart"/>
+      <w:r>
+        <w:t>short_name</w:t>
+      </w:r>
+      <w:proofErr w:type="spellEnd"/>
+      <w:r>
+        <w:t xml:space="preserve"> - короткое название</w:t>
       </w:r>
     </w:p>
     <w:p>
@@ -9897,9 +11094,11 @@
       <w:pPr>
         <w:pStyle w:val="2"/>
       </w:pPr>
+      <w:proofErr w:type="spellStart"/>
       <w:r>
         <w:t>Management</w:t>
       </w:r>
+      <w:proofErr w:type="spellEnd"/>
     </w:p>
     <w:p>
       <w:pPr>
@@ -9941,15 +11140,34 @@
         <w:rPr>
           <w:u w:val="single"/>
         </w:rPr>
-        <w:t>Дополнительные параметры (Options):</w:t>
-      </w:r>
-    </w:p>
-    <w:p>
-      <w:pPr>
-        <w:pStyle w:val="a8"/>
-      </w:pPr>
-      <w:r>
-        <w:t>short_name - короткое название</w:t>
+        <w:t>Дополнительные параметры (</w:t>
+      </w:r>
+      <w:proofErr w:type="spellStart"/>
+      <w:r>
+        <w:rPr>
+          <w:u w:val="single"/>
+        </w:rPr>
+        <w:t>Options</w:t>
+      </w:r>
+      <w:proofErr w:type="spellEnd"/>
+      <w:r>
+        <w:rPr>
+          <w:u w:val="single"/>
+        </w:rPr>
+        <w:t>):</w:t>
+      </w:r>
+    </w:p>
+    <w:p>
+      <w:pPr>
+        <w:pStyle w:val="a8"/>
+      </w:pPr>
+      <w:proofErr w:type="spellStart"/>
+      <w:r>
+        <w:t>short_name</w:t>
+      </w:r>
+      <w:proofErr w:type="spellEnd"/>
+      <w:r>
+        <w:t xml:space="preserve"> - короткое название</w:t>
       </w:r>
     </w:p>
     <w:p>
@@ -9982,8 +11200,13 @@
         <w:pStyle w:val="2"/>
       </w:pPr>
       <w:r>
-        <w:t>DC grade</w:t>
-      </w:r>
+        <w:t xml:space="preserve">DC </w:t>
+      </w:r>
+      <w:proofErr w:type="spellStart"/>
+      <w:r>
+        <w:t>grade</w:t>
+      </w:r>
+      <w:proofErr w:type="spellEnd"/>
     </w:p>
     <w:p>
       <w:pPr>
@@ -10037,15 +11260,34 @@
         <w:rPr>
           <w:u w:val="single"/>
         </w:rPr>
-        <w:t>Дополнительные параметры (Options):</w:t>
-      </w:r>
-    </w:p>
-    <w:p>
-      <w:pPr>
-        <w:pStyle w:val="a8"/>
-      </w:pPr>
-      <w:r>
-        <w:t>short_name - короткое название</w:t>
+        <w:t>Дополнительные параметры (</w:t>
+      </w:r>
+      <w:proofErr w:type="spellStart"/>
+      <w:r>
+        <w:rPr>
+          <w:u w:val="single"/>
+        </w:rPr>
+        <w:t>Options</w:t>
+      </w:r>
+      <w:proofErr w:type="spellEnd"/>
+      <w:r>
+        <w:rPr>
+          <w:u w:val="single"/>
+        </w:rPr>
+        <w:t>):</w:t>
+      </w:r>
+    </w:p>
+    <w:p>
+      <w:pPr>
+        <w:pStyle w:val="a8"/>
+      </w:pPr>
+      <w:proofErr w:type="spellStart"/>
+      <w:r>
+        <w:t>short_name</w:t>
+      </w:r>
+      <w:proofErr w:type="spellEnd"/>
+      <w:r>
+        <w:t xml:space="preserve"> - короткое название</w:t>
       </w:r>
     </w:p>
     <w:p>
@@ -10072,10 +11314,28 @@
         <w:pStyle w:val="a8"/>
       </w:pPr>
       <w:r>
-        <w:t xml:space="preserve">Цена умножается на опцию unit </w:t>
-      </w:r>
-      <w:r>
-        <w:t xml:space="preserve">(п </w:t>
+        <w:t xml:space="preserve">Цена умножается на опцию </w:t>
+      </w:r>
+      <w:proofErr w:type="spellStart"/>
+      <w:r>
+        <w:t>unit</w:t>
+      </w:r>
+      <w:proofErr w:type="spellEnd"/>
+      <w:r>
+        <w:t xml:space="preserve"> </w:t>
+      </w:r>
+      <w:r>
+        <w:t>(</w:t>
+      </w:r>
+      <w:proofErr w:type="spellStart"/>
+      <w:proofErr w:type="gramStart"/>
+      <w:r>
+        <w:t>п</w:t>
+      </w:r>
+      <w:proofErr w:type="spellEnd"/>
+      <w:proofErr w:type="gramEnd"/>
+      <w:r>
+        <w:t xml:space="preserve"> </w:t>
       </w:r>
       <w:hyperlink w:anchor="_Platform" w:history="1">
         <w:r>
@@ -10099,8 +11359,29 @@
       <w:pPr>
         <w:pStyle w:val="2"/>
       </w:pPr>
-      <w:r>
-        <w:t>Billing cycle discount:</w:t>
+      <w:proofErr w:type="spellStart"/>
+      <w:r>
+        <w:t>Billing</w:t>
+      </w:r>
+      <w:proofErr w:type="spellEnd"/>
+      <w:r>
+        <w:t xml:space="preserve"> </w:t>
+      </w:r>
+      <w:proofErr w:type="spellStart"/>
+      <w:r>
+        <w:t>cycle</w:t>
+      </w:r>
+      <w:proofErr w:type="spellEnd"/>
+      <w:r>
+        <w:t xml:space="preserve"> </w:t>
+      </w:r>
+      <w:proofErr w:type="spellStart"/>
+      <w:r>
+        <w:t>discount</w:t>
+      </w:r>
+      <w:proofErr w:type="spellEnd"/>
+      <w:r>
+        <w:t>:</w:t>
       </w:r>
     </w:p>
     <w:p>
@@ -10143,7 +11424,21 @@
         <w:rPr>
           <w:u w:val="single"/>
         </w:rPr>
-        <w:t>Дополнительные параметры (Options):</w:t>
+        <w:t>Дополнительные параметры (</w:t>
+      </w:r>
+      <w:proofErr w:type="spellStart"/>
+      <w:r>
+        <w:rPr>
+          <w:u w:val="single"/>
+        </w:rPr>
+        <w:t>Options</w:t>
+      </w:r>
+      <w:proofErr w:type="spellEnd"/>
+      <w:r>
+        <w:rPr>
+          <w:u w:val="single"/>
+        </w:rPr>
+        <w:t>):</w:t>
       </w:r>
     </w:p>
     <w:p>
@@ -10255,14 +11550,24 @@
         <w:pStyle w:val="a8"/>
       </w:pPr>
       <w:r>
-        <w:t xml:space="preserve">Скидка не предосталяется на </w:t>
+        <w:t xml:space="preserve">Скидка не </w:t>
+      </w:r>
+      <w:proofErr w:type="spellStart"/>
+      <w:r>
+        <w:t>предосталяется</w:t>
+      </w:r>
+      <w:proofErr w:type="spellEnd"/>
+      <w:r>
+        <w:t xml:space="preserve"> на </w:t>
       </w:r>
       <w:r>
         <w:t xml:space="preserve">блок </w:t>
       </w:r>
+      <w:proofErr w:type="spellStart"/>
       <w:r>
         <w:t>Software</w:t>
       </w:r>
+      <w:proofErr w:type="spellEnd"/>
       <w:r>
         <w:t xml:space="preserve"> (п. 2)</w:t>
       </w:r>
@@ -10285,25 +11590,16 @@
     <w:p>
       <w:pPr>
         <w:pStyle w:val="a8"/>
-        <w:rPr>
-          <w:lang w:val="en-US"/>
-        </w:rPr>
-      </w:pPr>
-    </w:p>
-    <w:p>
-      <w:pPr>
-        <w:pStyle w:val="a8"/>
-        <w:rPr>
-          <w:lang w:val="en-US"/>
-        </w:rPr>
-      </w:pPr>
-    </w:p>
-    <w:p>
-      <w:pPr>
-        <w:pStyle w:val="a8"/>
-        <w:rPr>
-          <w:lang w:val="en-US"/>
-        </w:rPr>
+      </w:pPr>
+    </w:p>
+    <w:p>
+      <w:pPr>
+        <w:pStyle w:val="a8"/>
+      </w:pPr>
+    </w:p>
+    <w:p>
+      <w:pPr>
+        <w:pStyle w:val="a8"/>
       </w:pPr>
     </w:p>
     <w:p>
@@ -10319,8 +11615,13 @@
       <w:pPr>
         <w:pStyle w:val="2"/>
       </w:pPr>
-      <w:r>
-        <w:t>Дедик и Кола</w:t>
+      <w:proofErr w:type="spellStart"/>
+      <w:r>
+        <w:t>Дедик</w:t>
+      </w:r>
+      <w:proofErr w:type="spellEnd"/>
+      <w:r>
+        <w:t xml:space="preserve"> и Кола</w:t>
       </w:r>
     </w:p>
     <w:p>
@@ -10344,7 +11645,15 @@
       </w:r>
       <w:r>
         <w:tab/>
-        <w:t>ИД опции продукта (проджаной позиции) (ДЛЯ СИСТЕМЫ)</w:t>
+        <w:t>ИД опции продукта (</w:t>
+      </w:r>
+      <w:proofErr w:type="spellStart"/>
+      <w:r>
+        <w:t>проджаной</w:t>
+      </w:r>
+      <w:proofErr w:type="spellEnd"/>
+      <w:r>
+        <w:t xml:space="preserve"> позиции) (ДЛЯ СИСТЕМЫ)</w:t>
       </w:r>
     </w:p>
     <w:p>
@@ -10361,17 +11670,31 @@
     </w:p>
     <w:p>
       <w:pPr>
+        <w:pStyle w:val="a8"/>
+      </w:pPr>
+      <w:r>
+        <w:t>230</w:t>
+      </w:r>
+      <w:r>
+        <w:tab/>
+        <w:t>ИД Комментария (пользовательский комментарий)</w:t>
+      </w:r>
+    </w:p>
+    <w:p>
+      <w:pPr>
         <w:pStyle w:val="2"/>
         <w:rPr>
           <w:lang w:val="en-US"/>
         </w:rPr>
       </w:pPr>
+      <w:proofErr w:type="spellStart"/>
       <w:r>
         <w:rPr>
           <w:lang w:val="en-US"/>
         </w:rPr>
         <w:t>Proxmox</w:t>
       </w:r>
+      <w:proofErr w:type="spellEnd"/>
     </w:p>
     <w:p>
       <w:pPr>
@@ -10432,25 +11755,39 @@
         <w:rPr>
           <w:lang w:val="en-US"/>
         </w:rPr>
-        <w:t>(option 753)</w:t>
-      </w:r>
-      <w:r>
-        <w:rPr>
-          <w:lang w:val="en-US"/>
-        </w:rPr>
-        <w:t xml:space="preserve"> </w:t>
-      </w:r>
-      <w:r>
-        <w:rPr>
-          <w:lang w:val="en-US"/>
-        </w:rPr>
-        <w:t xml:space="preserve"> </w:t>
-      </w:r>
-      <w:r>
-        <w:rPr>
-          <w:lang w:val="en-US"/>
-        </w:rPr>
-        <w:t>(conf 288) (com 289)</w:t>
+        <w:t>(option 753</w:t>
+      </w:r>
+      <w:proofErr w:type="gramStart"/>
+      <w:r>
+        <w:rPr>
+          <w:lang w:val="en-US"/>
+        </w:rPr>
+        <w:t>)</w:t>
+      </w:r>
+      <w:r>
+        <w:rPr>
+          <w:lang w:val="en-US"/>
+        </w:rPr>
+        <w:t xml:space="preserve"> </w:t>
+      </w:r>
+      <w:r>
+        <w:rPr>
+          <w:lang w:val="en-US"/>
+        </w:rPr>
+        <w:t xml:space="preserve"> </w:t>
+      </w:r>
+      <w:r>
+        <w:rPr>
+          <w:lang w:val="en-US"/>
+        </w:rPr>
+        <w:t>(</w:t>
+      </w:r>
+      <w:proofErr w:type="gramEnd"/>
+      <w:r>
+        <w:rPr>
+          <w:lang w:val="en-US"/>
+        </w:rPr>
+        <w:t>conf 288) (com 289)</w:t>
       </w:r>
     </w:p>
     <w:p>
@@ -10488,25 +11825,39 @@
         <w:rPr>
           <w:lang w:val="en-US"/>
         </w:rPr>
-        <w:t>(option 754)</w:t>
-      </w:r>
-      <w:r>
-        <w:rPr>
-          <w:lang w:val="en-US"/>
-        </w:rPr>
-        <w:t xml:space="preserve"> </w:t>
-      </w:r>
-      <w:r>
-        <w:rPr>
-          <w:lang w:val="en-US"/>
-        </w:rPr>
-        <w:t xml:space="preserve"> </w:t>
-      </w:r>
-      <w:r>
-        <w:rPr>
-          <w:lang w:val="en-US"/>
-        </w:rPr>
-        <w:t>(conf 290) (com 291)</w:t>
+        <w:t>(option 754</w:t>
+      </w:r>
+      <w:proofErr w:type="gramStart"/>
+      <w:r>
+        <w:rPr>
+          <w:lang w:val="en-US"/>
+        </w:rPr>
+        <w:t>)</w:t>
+      </w:r>
+      <w:r>
+        <w:rPr>
+          <w:lang w:val="en-US"/>
+        </w:rPr>
+        <w:t xml:space="preserve"> </w:t>
+      </w:r>
+      <w:r>
+        <w:rPr>
+          <w:lang w:val="en-US"/>
+        </w:rPr>
+        <w:t xml:space="preserve"> </w:t>
+      </w:r>
+      <w:r>
+        <w:rPr>
+          <w:lang w:val="en-US"/>
+        </w:rPr>
+        <w:t>(</w:t>
+      </w:r>
+      <w:proofErr w:type="gramEnd"/>
+      <w:r>
+        <w:rPr>
+          <w:lang w:val="en-US"/>
+        </w:rPr>
+        <w:t>conf 290) (com 291)</w:t>
       </w:r>
     </w:p>
     <w:p>
@@ -10526,25 +11877,39 @@
         <w:rPr>
           <w:lang w:val="en-US"/>
         </w:rPr>
-        <w:t>(option 755)</w:t>
-      </w:r>
-      <w:r>
-        <w:rPr>
-          <w:lang w:val="en-US"/>
-        </w:rPr>
-        <w:t xml:space="preserve"> </w:t>
-      </w:r>
-      <w:r>
-        <w:rPr>
-          <w:lang w:val="en-US"/>
-        </w:rPr>
-        <w:t xml:space="preserve"> </w:t>
-      </w:r>
-      <w:r>
-        <w:rPr>
-          <w:lang w:val="en-US"/>
-        </w:rPr>
-        <w:t>(conf 292) (com 293)</w:t>
+        <w:t>(option 755</w:t>
+      </w:r>
+      <w:proofErr w:type="gramStart"/>
+      <w:r>
+        <w:rPr>
+          <w:lang w:val="en-US"/>
+        </w:rPr>
+        <w:t>)</w:t>
+      </w:r>
+      <w:r>
+        <w:rPr>
+          <w:lang w:val="en-US"/>
+        </w:rPr>
+        <w:t xml:space="preserve"> </w:t>
+      </w:r>
+      <w:r>
+        <w:rPr>
+          <w:lang w:val="en-US"/>
+        </w:rPr>
+        <w:t xml:space="preserve"> </w:t>
+      </w:r>
+      <w:r>
+        <w:rPr>
+          <w:lang w:val="en-US"/>
+        </w:rPr>
+        <w:t>(</w:t>
+      </w:r>
+      <w:proofErr w:type="gramEnd"/>
+      <w:r>
+        <w:rPr>
+          <w:lang w:val="en-US"/>
+        </w:rPr>
+        <w:t>conf 292) (com 293)</w:t>
       </w:r>
     </w:p>
     <w:p>
@@ -10598,25 +11963,39 @@
         <w:rPr>
           <w:lang w:val="en-US"/>
         </w:rPr>
-        <w:t>(option 696)</w:t>
-      </w:r>
-      <w:r>
-        <w:rPr>
-          <w:lang w:val="en-US"/>
-        </w:rPr>
-        <w:t xml:space="preserve"> </w:t>
-      </w:r>
-      <w:r>
-        <w:rPr>
-          <w:lang w:val="en-US"/>
-        </w:rPr>
-        <w:t xml:space="preserve"> </w:t>
-      </w:r>
-      <w:r>
-        <w:rPr>
-          <w:lang w:val="en-US"/>
-        </w:rPr>
-        <w:t>(conf 267) (com 268)</w:t>
+        <w:t>(option 696</w:t>
+      </w:r>
+      <w:proofErr w:type="gramStart"/>
+      <w:r>
+        <w:rPr>
+          <w:lang w:val="en-US"/>
+        </w:rPr>
+        <w:t>)</w:t>
+      </w:r>
+      <w:r>
+        <w:rPr>
+          <w:lang w:val="en-US"/>
+        </w:rPr>
+        <w:t xml:space="preserve"> </w:t>
+      </w:r>
+      <w:r>
+        <w:rPr>
+          <w:lang w:val="en-US"/>
+        </w:rPr>
+        <w:t xml:space="preserve"> </w:t>
+      </w:r>
+      <w:r>
+        <w:rPr>
+          <w:lang w:val="en-US"/>
+        </w:rPr>
+        <w:t>(</w:t>
+      </w:r>
+      <w:proofErr w:type="gramEnd"/>
+      <w:r>
+        <w:rPr>
+          <w:lang w:val="en-US"/>
+        </w:rPr>
+        <w:t>conf 267) (com 268)</w:t>
       </w:r>
     </w:p>
     <w:p>
@@ -10636,25 +12015,39 @@
         <w:rPr>
           <w:lang w:val="en-US"/>
         </w:rPr>
-        <w:t>(option 697)</w:t>
-      </w:r>
-      <w:r>
-        <w:rPr>
-          <w:lang w:val="en-US"/>
-        </w:rPr>
-        <w:t xml:space="preserve"> </w:t>
-      </w:r>
-      <w:r>
-        <w:rPr>
-          <w:lang w:val="en-US"/>
-        </w:rPr>
-        <w:t xml:space="preserve"> </w:t>
-      </w:r>
-      <w:r>
-        <w:rPr>
-          <w:lang w:val="en-US"/>
-        </w:rPr>
-        <w:t>(conf 269) (com 270)</w:t>
+        <w:t>(option 697</w:t>
+      </w:r>
+      <w:proofErr w:type="gramStart"/>
+      <w:r>
+        <w:rPr>
+          <w:lang w:val="en-US"/>
+        </w:rPr>
+        <w:t>)</w:t>
+      </w:r>
+      <w:r>
+        <w:rPr>
+          <w:lang w:val="en-US"/>
+        </w:rPr>
+        <w:t xml:space="preserve"> </w:t>
+      </w:r>
+      <w:r>
+        <w:rPr>
+          <w:lang w:val="en-US"/>
+        </w:rPr>
+        <w:t xml:space="preserve"> </w:t>
+      </w:r>
+      <w:r>
+        <w:rPr>
+          <w:lang w:val="en-US"/>
+        </w:rPr>
+        <w:t>(</w:t>
+      </w:r>
+      <w:proofErr w:type="gramEnd"/>
+      <w:r>
+        <w:rPr>
+          <w:lang w:val="en-US"/>
+        </w:rPr>
+        <w:t>conf 269) (com 270)</w:t>
       </w:r>
     </w:p>
     <w:p>
@@ -10674,41 +12067,63 @@
         <w:rPr>
           <w:lang w:val="en-US"/>
         </w:rPr>
-        <w:t>(option 698)</w:t>
-      </w:r>
-      <w:r>
-        <w:rPr>
-          <w:lang w:val="en-US"/>
-        </w:rPr>
-        <w:t xml:space="preserve"> </w:t>
-      </w:r>
-      <w:r>
-        <w:rPr>
-          <w:lang w:val="en-US"/>
-        </w:rPr>
-        <w:t xml:space="preserve"> </w:t>
-      </w:r>
-      <w:r>
-        <w:rPr>
-          <w:lang w:val="en-US"/>
-        </w:rPr>
-        <w:t>(conf 271) (com 272)</w:t>
-      </w:r>
-    </w:p>
-    <w:p>
-      <w:pPr>
-        <w:pStyle w:val="a8"/>
-        <w:rPr>
-          <w:lang w:val="en-US"/>
-        </w:rPr>
-      </w:pPr>
-    </w:p>
-    <w:p>
-      <w:pPr>
-        <w:pStyle w:val="a8"/>
-      </w:pPr>
-      <w:r>
-        <w:t>Полный список опций для запрашиваемого продукта (пользователь сам набирает что ему нужно)</w:t>
+        <w:t>(option 698</w:t>
+      </w:r>
+      <w:proofErr w:type="gramStart"/>
+      <w:r>
+        <w:rPr>
+          <w:lang w:val="en-US"/>
+        </w:rPr>
+        <w:t>)</w:t>
+      </w:r>
+      <w:r>
+        <w:rPr>
+          <w:lang w:val="en-US"/>
+        </w:rPr>
+        <w:t xml:space="preserve"> </w:t>
+      </w:r>
+      <w:r>
+        <w:rPr>
+          <w:lang w:val="en-US"/>
+        </w:rPr>
+        <w:t xml:space="preserve"> </w:t>
+      </w:r>
+      <w:r>
+        <w:rPr>
+          <w:lang w:val="en-US"/>
+        </w:rPr>
+        <w:t>(</w:t>
+      </w:r>
+      <w:proofErr w:type="gramEnd"/>
+      <w:r>
+        <w:rPr>
+          <w:lang w:val="en-US"/>
+        </w:rPr>
+        <w:t>conf 271) (com 272)</w:t>
+      </w:r>
+    </w:p>
+    <w:p>
+      <w:pPr>
+        <w:pStyle w:val="a8"/>
+        <w:rPr>
+          <w:lang w:val="en-US"/>
+        </w:rPr>
+      </w:pPr>
+    </w:p>
+    <w:p>
+      <w:pPr>
+        <w:pStyle w:val="a8"/>
+      </w:pPr>
+      <w:r>
+        <w:t xml:space="preserve">Полный список опций для запрашиваемого продукта (пользователь сам </w:t>
+      </w:r>
+      <w:proofErr w:type="gramStart"/>
+      <w:r>
+        <w:t>набирает</w:t>
+      </w:r>
+      <w:proofErr w:type="gramEnd"/>
+      <w:r>
+        <w:t xml:space="preserve"> что ему нужно)</w:t>
       </w:r>
     </w:p>
     <w:p>
@@ -10755,6 +12170,7 @@
           </w:rPr>
           <w:t>.</w:t>
         </w:r>
+        <w:proofErr w:type="spellStart"/>
         <w:r>
           <w:rPr>
             <w:rStyle w:val="a9"/>
@@ -10762,12 +12178,14 @@
           </w:rPr>
           <w:t>hostke</w:t>
         </w:r>
+        <w:proofErr w:type="spellEnd"/>
         <w:r>
           <w:rPr>
             <w:rStyle w:val="a9"/>
           </w:rPr>
           <w:t>.</w:t>
         </w:r>
+        <w:proofErr w:type="spellStart"/>
         <w:r>
           <w:rPr>
             <w:rStyle w:val="a9"/>
@@ -10775,12 +12193,14 @@
           </w:rPr>
           <w:t>ru</w:t>
         </w:r>
+        <w:proofErr w:type="spellEnd"/>
         <w:r>
           <w:rPr>
             <w:rStyle w:val="a9"/>
           </w:rPr>
           <w:t>/</w:t>
         </w:r>
+        <w:proofErr w:type="spellStart"/>
         <w:r>
           <w:rPr>
             <w:rStyle w:val="a9"/>
@@ -10788,6 +12208,7 @@
           </w:rPr>
           <w:t>api</w:t>
         </w:r>
+        <w:proofErr w:type="spellEnd"/>
         <w:r>
           <w:rPr>
             <w:rStyle w:val="a9"/>
@@ -10820,6 +12241,7 @@
           </w:rPr>
           <w:t>/</w:t>
         </w:r>
+        <w:proofErr w:type="spellStart"/>
         <w:r>
           <w:rPr>
             <w:rStyle w:val="a9"/>
@@ -10827,12 +12249,14 @@
           </w:rPr>
           <w:t>config</w:t>
         </w:r>
+        <w:proofErr w:type="spellEnd"/>
         <w:r>
           <w:rPr>
             <w:rStyle w:val="a9"/>
           </w:rPr>
           <w:t>?</w:t>
         </w:r>
+        <w:proofErr w:type="spellStart"/>
         <w:r>
           <w:rPr>
             <w:rStyle w:val="a9"/>
@@ -10840,12 +12264,14 @@
           </w:rPr>
           <w:t>pid</w:t>
         </w:r>
+        <w:proofErr w:type="spellEnd"/>
         <w:r>
           <w:rPr>
             <w:rStyle w:val="a9"/>
           </w:rPr>
           <w:t>=539&amp;</w:t>
         </w:r>
+        <w:proofErr w:type="spellStart"/>
         <w:r>
           <w:rPr>
             <w:rStyle w:val="a9"/>
@@ -10853,6 +12279,7 @@
           </w:rPr>
           <w:t>currencyId</w:t>
         </w:r>
+        <w:proofErr w:type="spellEnd"/>
         <w:r>
           <w:rPr>
             <w:rStyle w:val="a9"/>
@@ -10879,7 +12306,23 @@
         <w:pStyle w:val="a8"/>
       </w:pPr>
       <w:r>
-        <w:t>Список предопределенных пресетов для запрашиваемого продукта</w:t>
+        <w:t xml:space="preserve">Список </w:t>
+      </w:r>
+      <w:proofErr w:type="gramStart"/>
+      <w:r>
+        <w:t>предопределенных</w:t>
+      </w:r>
+      <w:proofErr w:type="gramEnd"/>
+      <w:r>
+        <w:t xml:space="preserve"> </w:t>
+      </w:r>
+      <w:proofErr w:type="spellStart"/>
+      <w:r>
+        <w:t>пресетов</w:t>
+      </w:r>
+      <w:proofErr w:type="spellEnd"/>
+      <w:r>
+        <w:t xml:space="preserve"> для запрашиваемого продукта</w:t>
       </w:r>
     </w:p>
     <w:p>
@@ -10926,6 +12369,7 @@
           </w:rPr>
           <w:t>.</w:t>
         </w:r>
+        <w:proofErr w:type="spellStart"/>
         <w:r>
           <w:rPr>
             <w:rStyle w:val="a9"/>
@@ -10933,12 +12377,14 @@
           </w:rPr>
           <w:t>hostke</w:t>
         </w:r>
+        <w:proofErr w:type="spellEnd"/>
         <w:r>
           <w:rPr>
             <w:rStyle w:val="a9"/>
           </w:rPr>
           <w:t>.</w:t>
         </w:r>
+        <w:proofErr w:type="spellStart"/>
         <w:r>
           <w:rPr>
             <w:rStyle w:val="a9"/>
@@ -10946,12 +12392,14 @@
           </w:rPr>
           <w:t>ru</w:t>
         </w:r>
+        <w:proofErr w:type="spellEnd"/>
         <w:r>
           <w:rPr>
             <w:rStyle w:val="a9"/>
           </w:rPr>
           <w:t>/</w:t>
         </w:r>
+        <w:proofErr w:type="spellStart"/>
         <w:r>
           <w:rPr>
             <w:rStyle w:val="a9"/>
@@ -10959,6 +12407,7 @@
           </w:rPr>
           <w:t>api</w:t>
         </w:r>
+        <w:proofErr w:type="spellEnd"/>
         <w:r>
           <w:rPr>
             <w:rStyle w:val="a9"/>
@@ -10991,6 +12440,7 @@
           </w:rPr>
           <w:t>/</w:t>
         </w:r>
+        <w:proofErr w:type="spellStart"/>
         <w:r>
           <w:rPr>
             <w:rStyle w:val="a9"/>
@@ -10998,12 +12448,14 @@
           </w:rPr>
           <w:t>config</w:t>
         </w:r>
+        <w:proofErr w:type="spellEnd"/>
         <w:r>
           <w:rPr>
             <w:rStyle w:val="a9"/>
           </w:rPr>
           <w:t>?</w:t>
         </w:r>
+        <w:proofErr w:type="spellStart"/>
         <w:r>
           <w:rPr>
             <w:rStyle w:val="a9"/>
@@ -11011,12 +12463,14 @@
           </w:rPr>
           <w:t>pid</w:t>
         </w:r>
+        <w:proofErr w:type="spellEnd"/>
         <w:r>
           <w:rPr>
             <w:rStyle w:val="a9"/>
           </w:rPr>
           <w:t>=539&amp;</w:t>
         </w:r>
+        <w:proofErr w:type="spellStart"/>
         <w:r>
           <w:rPr>
             <w:rStyle w:val="a9"/>
@@ -11024,6 +12478,7 @@
           </w:rPr>
           <w:t>currencyId</w:t>
         </w:r>
+        <w:proofErr w:type="spellEnd"/>
         <w:r>
           <w:rPr>
             <w:rStyle w:val="a9"/>

</xml_diff>